<commit_message>
finition css et footer contact + mise en ligne
</commit_message>
<xml_diff>
--- a/site-web/02-programme/03-resource/E5-hugo-gergereau.docx
+++ b/site-web/02-programme/03-resource/E5-hugo-gergereau.docx
@@ -1,14 +1,14 @@
 
 <file path=word/document.xml><?xml version="1.0" encoding="utf-8"?>
-<w:document xmlns:wpc="http://schemas.microsoft.com/office/word/2010/wordprocessingCanvas" xmlns:mc="http://schemas.openxmlformats.org/markup-compatibility/2006" xmlns:o="urn:schemas-microsoft-com:office:office" xmlns:r="http://schemas.openxmlformats.org/officeDocument/2006/relationships" xmlns:m="http://schemas.openxmlformats.org/officeDocument/2006/math" xmlns:v="urn:schemas-microsoft-com:vml" xmlns:wp14="http://schemas.microsoft.com/office/word/2010/wordprocessingDrawing" xmlns:wp="http://schemas.openxmlformats.org/drawingml/2006/wordprocessingDrawing" xmlns:w10="urn:schemas-microsoft-com:office:word" xmlns:w="http://schemas.openxmlformats.org/wordprocessingml/2006/main" xmlns:w14="http://schemas.microsoft.com/office/word/2010/wordml" xmlns:w15="http://schemas.microsoft.com/office/word/2012/wordml" xmlns:wpg="http://schemas.microsoft.com/office/word/2010/wordprocessingGroup" xmlns:wpi="http://schemas.microsoft.com/office/word/2010/wordprocessingInk" xmlns:wne="http://schemas.microsoft.com/office/word/2006/wordml" xmlns:wps="http://schemas.microsoft.com/office/word/2010/wordprocessingShape" mc:Ignorable="w14 w15 wp14">
+<w:document xmlns:wpc="http://schemas.microsoft.com/office/word/2010/wordprocessingCanvas" xmlns:cx="http://schemas.microsoft.com/office/drawing/2014/chartex" xmlns:cx1="http://schemas.microsoft.com/office/drawing/2015/9/8/chartex" xmlns:cx2="http://schemas.microsoft.com/office/drawing/2015/10/21/chartex" xmlns:cx3="http://schemas.microsoft.com/office/drawing/2016/5/9/chartex" xmlns:cx4="http://schemas.microsoft.com/office/drawing/2016/5/10/chartex" xmlns:cx5="http://schemas.microsoft.com/office/drawing/2016/5/11/chartex" xmlns:cx6="http://schemas.microsoft.com/office/drawing/2016/5/12/chartex" xmlns:cx7="http://schemas.microsoft.com/office/drawing/2016/5/13/chartex" xmlns:cx8="http://schemas.microsoft.com/office/drawing/2016/5/14/chartex" xmlns:mc="http://schemas.openxmlformats.org/markup-compatibility/2006" xmlns:aink="http://schemas.microsoft.com/office/drawing/2016/ink" xmlns:am3d="http://schemas.microsoft.com/office/drawing/2017/model3d" xmlns:o="urn:schemas-microsoft-com:office:office" xmlns:r="http://schemas.openxmlformats.org/officeDocument/2006/relationships" xmlns:m="http://schemas.openxmlformats.org/officeDocument/2006/math" xmlns:v="urn:schemas-microsoft-com:vml" xmlns:wp14="http://schemas.microsoft.com/office/word/2010/wordprocessingDrawing" xmlns:wp="http://schemas.openxmlformats.org/drawingml/2006/wordprocessingDrawing" xmlns:w10="urn:schemas-microsoft-com:office:word" xmlns:w="http://schemas.openxmlformats.org/wordprocessingml/2006/main" xmlns:w14="http://schemas.microsoft.com/office/word/2010/wordml" xmlns:w15="http://schemas.microsoft.com/office/word/2012/wordml" xmlns:w16cex="http://schemas.microsoft.com/office/word/2018/wordml/cex" xmlns:w16cid="http://schemas.microsoft.com/office/word/2016/wordml/cid" xmlns:w16="http://schemas.microsoft.com/office/word/2018/wordml" xmlns:w16sdtdh="http://schemas.microsoft.com/office/word/2020/wordml/sdtdatahash" xmlns:w16se="http://schemas.microsoft.com/office/word/2015/wordml/symex" xmlns:wpg="http://schemas.microsoft.com/office/word/2010/wordprocessingGroup" xmlns:wpi="http://schemas.microsoft.com/office/word/2010/wordprocessingInk" xmlns:wne="http://schemas.microsoft.com/office/word/2006/wordml" xmlns:wps="http://schemas.microsoft.com/office/word/2010/wordprocessingShape" mc:Ignorable="w14 w15 w16se w16cid w16 w16cex w16sdtdh wp14">
   <w:body>
-    <w:bookmarkStart w:id="0" w:name="_Toc94194128"/>
-    <w:bookmarkStart w:id="1" w:name="_Toc94194281"/>
-    <w:bookmarkStart w:id="2" w:name="_Toc94194305"/>
     <w:p>
       <w:pPr>
         <w:pStyle w:val="Titre1"/>
       </w:pPr>
+      <w:bookmarkStart w:id="0" w:name="_Toc94194128"/>
+      <w:bookmarkStart w:id="1" w:name="_Toc94194281"/>
+      <w:bookmarkStart w:id="2" w:name="_Toc94194305"/>
       <w:r>
         <w:rPr>
           <w:noProof/>
@@ -103,7 +103,7 @@
               </wp:anchor>
             </w:drawing>
           </mc:Choice>
-          <mc:Fallback xmlns:w16se="http://schemas.microsoft.com/office/word/2015/wordml/symex" xmlns:w16sdtdh="http://schemas.microsoft.com/office/word/2020/wordml/sdtdatahash" xmlns:w16="http://schemas.microsoft.com/office/word/2018/wordml" xmlns:w16cid="http://schemas.microsoft.com/office/word/2016/wordml/cid" xmlns:w16cex="http://schemas.microsoft.com/office/word/2018/wordml/cex" xmlns:am3d="http://schemas.microsoft.com/office/drawing/2017/model3d" xmlns:aink="http://schemas.microsoft.com/office/drawing/2016/ink" xmlns:cx8="http://schemas.microsoft.com/office/drawing/2016/5/14/chartex" xmlns:cx7="http://schemas.microsoft.com/office/drawing/2016/5/13/chartex" xmlns:cx6="http://schemas.microsoft.com/office/drawing/2016/5/12/chartex" xmlns:cx5="http://schemas.microsoft.com/office/drawing/2016/5/11/chartex" xmlns:cx4="http://schemas.microsoft.com/office/drawing/2016/5/10/chartex" xmlns:cx3="http://schemas.microsoft.com/office/drawing/2016/5/9/chartex" xmlns:cx2="http://schemas.microsoft.com/office/drawing/2015/10/21/chartex" xmlns:cx1="http://schemas.microsoft.com/office/drawing/2015/9/8/chartex" xmlns:cx="http://schemas.microsoft.com/office/drawing/2014/chartex">
+          <mc:Fallback>
             <w:pict>
               <v:shapetype w14:anchorId="5107D647" id="_x0000_t202" coordsize="21600,21600" o:spt="202" path="m,l,21600r21600,l21600,xe">
                 <v:stroke joinstyle="miter"/>
@@ -327,7 +327,7 @@
               </wp:anchor>
             </w:drawing>
           </mc:Choice>
-          <mc:Fallback xmlns:w16se="http://schemas.microsoft.com/office/word/2015/wordml/symex" xmlns:w16sdtdh="http://schemas.microsoft.com/office/word/2020/wordml/sdtdatahash" xmlns:w16="http://schemas.microsoft.com/office/word/2018/wordml" xmlns:w16cid="http://schemas.microsoft.com/office/word/2016/wordml/cid" xmlns:w16cex="http://schemas.microsoft.com/office/word/2018/wordml/cex" xmlns:am3d="http://schemas.microsoft.com/office/drawing/2017/model3d" xmlns:aink="http://schemas.microsoft.com/office/drawing/2016/ink" xmlns:cx8="http://schemas.microsoft.com/office/drawing/2016/5/14/chartex" xmlns:cx7="http://schemas.microsoft.com/office/drawing/2016/5/13/chartex" xmlns:cx6="http://schemas.microsoft.com/office/drawing/2016/5/12/chartex" xmlns:cx5="http://schemas.microsoft.com/office/drawing/2016/5/11/chartex" xmlns:cx4="http://schemas.microsoft.com/office/drawing/2016/5/10/chartex" xmlns:cx3="http://schemas.microsoft.com/office/drawing/2016/5/9/chartex" xmlns:cx2="http://schemas.microsoft.com/office/drawing/2015/10/21/chartex" xmlns:cx1="http://schemas.microsoft.com/office/drawing/2015/9/8/chartex" xmlns:cx="http://schemas.microsoft.com/office/drawing/2014/chartex">
+          <mc:Fallback>
             <w:pict>
               <v:shape w14:anchorId="397276AF" id="_x0000_s1027" type="#_x0000_t202" style="position:absolute;margin-left:308.05pt;margin-top:.4pt;width:269.25pt;height:151.5pt;z-index:-251662336;visibility:visible;mso-wrap-style:square;mso-width-percent:0;mso-height-percent:0;mso-wrap-distance-left:9pt;mso-wrap-distance-top:3.6pt;mso-wrap-distance-right:9pt;mso-wrap-distance-bottom:3.6pt;mso-position-horizontal:absolute;mso-position-horizontal-relative:page;mso-position-vertical:absolute;mso-position-vertical-relative:text;mso-width-percent:0;mso-height-percent:0;mso-width-relative:margin;mso-height-relative:margin;v-text-anchor:top" o:gfxdata="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" filled="f" stroked="f">
                 <v:textbox>
@@ -556,7 +556,7 @@
               </wp:anchor>
             </w:drawing>
           </mc:Choice>
-          <mc:Fallback xmlns:w16se="http://schemas.microsoft.com/office/word/2015/wordml/symex" xmlns:w16sdtdh="http://schemas.microsoft.com/office/word/2020/wordml/sdtdatahash" xmlns:w16="http://schemas.microsoft.com/office/word/2018/wordml" xmlns:w16cid="http://schemas.microsoft.com/office/word/2016/wordml/cid" xmlns:w16cex="http://schemas.microsoft.com/office/word/2018/wordml/cex" xmlns:am3d="http://schemas.microsoft.com/office/drawing/2017/model3d" xmlns:aink="http://schemas.microsoft.com/office/drawing/2016/ink" xmlns:cx8="http://schemas.microsoft.com/office/drawing/2016/5/14/chartex" xmlns:cx7="http://schemas.microsoft.com/office/drawing/2016/5/13/chartex" xmlns:cx6="http://schemas.microsoft.com/office/drawing/2016/5/12/chartex" xmlns:cx5="http://schemas.microsoft.com/office/drawing/2016/5/11/chartex" xmlns:cx4="http://schemas.microsoft.com/office/drawing/2016/5/10/chartex" xmlns:cx3="http://schemas.microsoft.com/office/drawing/2016/5/9/chartex" xmlns:cx2="http://schemas.microsoft.com/office/drawing/2015/10/21/chartex" xmlns:cx1="http://schemas.microsoft.com/office/drawing/2015/9/8/chartex" xmlns:cx="http://schemas.microsoft.com/office/drawing/2014/chartex">
+          <mc:Fallback>
             <w:pict>
               <v:shape w14:anchorId="500A7A5B" id="_x0000_s1028" type="#_x0000_t202" style="position:absolute;margin-left:0;margin-top:18.45pt;width:507.75pt;height:110.6pt;z-index:251656192;visibility:visible;mso-wrap-style:square;mso-width-percent:0;mso-height-percent:200;mso-wrap-distance-left:9pt;mso-wrap-distance-top:3.6pt;mso-wrap-distance-right:9pt;mso-wrap-distance-bottom:3.6pt;mso-position-horizontal:center;mso-position-horizontal-relative:margin;mso-position-vertical:absolute;mso-position-vertical-relative:text;mso-width-percent:0;mso-height-percent:200;mso-width-relative:margin;mso-height-relative:margin;v-text-anchor:top" o:gfxdata="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" filled="f" stroked="f">
                 <v:textbox style="mso-fit-shape-to-text:t">
@@ -702,192 +702,6 @@
         </w:tabs>
       </w:pPr>
     </w:p>
-    <w:p/>
-    <w:p>
-      <w:pPr>
-        <w:tabs>
-          <w:tab w:val="left" w:pos="7110"/>
-        </w:tabs>
-      </w:pPr>
-    </w:p>
-    <w:p>
-      <w:pPr>
-        <w:tabs>
-          <w:tab w:val="left" w:pos="7110"/>
-        </w:tabs>
-        <w:rPr>
-          <w:color w:val="FFFFFF" w:themeColor="background1"/>
-        </w:rPr>
-      </w:pPr>
-    </w:p>
-    <w:p>
-      <w:pPr>
-        <w:tabs>
-          <w:tab w:val="left" w:pos="7110"/>
-        </w:tabs>
-      </w:pPr>
-    </w:p>
-    <w:p>
-      <w:pPr>
-        <w:tabs>
-          <w:tab w:val="left" w:pos="7110"/>
-        </w:tabs>
-      </w:pPr>
-    </w:p>
-    <w:p>
-      <w:pPr>
-        <w:tabs>
-          <w:tab w:val="left" w:pos="7110"/>
-        </w:tabs>
-      </w:pPr>
-    </w:p>
-    <w:p>
-      <w:pPr>
-        <w:tabs>
-          <w:tab w:val="left" w:pos="7110"/>
-        </w:tabs>
-      </w:pPr>
-    </w:p>
-    <w:p>
-      <w:pPr>
-        <w:tabs>
-          <w:tab w:val="left" w:pos="7110"/>
-        </w:tabs>
-      </w:pPr>
-    </w:p>
-    <w:p>
-      <w:pPr>
-        <w:tabs>
-          <w:tab w:val="left" w:pos="7110"/>
-        </w:tabs>
-      </w:pPr>
-    </w:p>
-    <w:p>
-      <w:pPr>
-        <w:tabs>
-          <w:tab w:val="left" w:pos="7110"/>
-        </w:tabs>
-      </w:pPr>
-    </w:p>
-    <w:p>
-      <w:pPr>
-        <w:tabs>
-          <w:tab w:val="left" w:pos="7110"/>
-        </w:tabs>
-      </w:pPr>
-    </w:p>
-    <w:p>
-      <w:pPr>
-        <w:tabs>
-          <w:tab w:val="left" w:pos="7110"/>
-        </w:tabs>
-      </w:pPr>
-    </w:p>
-    <w:p>
-      <w:pPr>
-        <w:tabs>
-          <w:tab w:val="left" w:pos="7110"/>
-        </w:tabs>
-      </w:pPr>
-    </w:p>
-    <w:p>
-      <w:pPr>
-        <w:tabs>
-          <w:tab w:val="left" w:pos="7110"/>
-        </w:tabs>
-      </w:pPr>
-    </w:p>
-    <w:p>
-      <w:pPr>
-        <w:tabs>
-          <w:tab w:val="left" w:pos="7110"/>
-        </w:tabs>
-      </w:pPr>
-    </w:p>
-    <w:p>
-      <w:pPr>
-        <w:tabs>
-          <w:tab w:val="left" w:pos="7110"/>
-        </w:tabs>
-      </w:pPr>
-    </w:p>
-    <w:p>
-      <w:pPr>
-        <w:tabs>
-          <w:tab w:val="left" w:pos="7110"/>
-        </w:tabs>
-      </w:pPr>
-    </w:p>
-    <w:p>
-      <w:pPr>
-        <w:tabs>
-          <w:tab w:val="left" w:pos="7110"/>
-        </w:tabs>
-      </w:pPr>
-    </w:p>
-    <w:p>
-      <w:pPr>
-        <w:tabs>
-          <w:tab w:val="left" w:pos="7110"/>
-        </w:tabs>
-      </w:pPr>
-    </w:p>
-    <w:p>
-      <w:pPr>
-        <w:tabs>
-          <w:tab w:val="left" w:pos="7110"/>
-        </w:tabs>
-      </w:pPr>
-    </w:p>
-    <w:p>
-      <w:pPr>
-        <w:tabs>
-          <w:tab w:val="left" w:pos="7110"/>
-        </w:tabs>
-      </w:pPr>
-    </w:p>
-    <w:p>
-      <w:pPr>
-        <w:tabs>
-          <w:tab w:val="left" w:pos="7110"/>
-        </w:tabs>
-      </w:pPr>
-    </w:p>
-    <w:p>
-      <w:pPr>
-        <w:tabs>
-          <w:tab w:val="left" w:pos="7110"/>
-        </w:tabs>
-      </w:pPr>
-    </w:p>
-    <w:p>
-      <w:pPr>
-        <w:tabs>
-          <w:tab w:val="left" w:pos="7110"/>
-        </w:tabs>
-      </w:pPr>
-    </w:p>
-    <w:p>
-      <w:pPr>
-        <w:tabs>
-          <w:tab w:val="left" w:pos="7110"/>
-        </w:tabs>
-      </w:pPr>
-    </w:p>
-    <w:p>
-      <w:pPr>
-        <w:tabs>
-          <w:tab w:val="left" w:pos="7110"/>
-        </w:tabs>
-      </w:pPr>
-    </w:p>
-    <w:p>
-      <w:pPr>
-        <w:tabs>
-          <w:tab w:val="left" w:pos="7110"/>
-        </w:tabs>
-      </w:pPr>
-    </w:p>
     <w:p>
       <w:pPr>
         <w:tabs>
@@ -929,7 +743,6 @@
           <w:color w:val="000000" w:themeColor="text1"/>
           <w:u w:val="single"/>
         </w:rPr>
-        <w:lastRenderedPageBreak/>
         <w:t xml:space="preserve">Cahier des charges : </w:t>
       </w:r>
     </w:p>
@@ -946,224 +759,204 @@
       <w:r>
         <w:t xml:space="preserve">Suite à une panne sur un router l’entreprise </w:t>
       </w:r>
-      <w:proofErr w:type="spellStart"/>
       <w:r>
         <w:rPr>
           <w:sz w:val="24"/>
           <w:szCs w:val="24"/>
         </w:rPr>
-        <w:t>tech</w:t>
+        <w:t xml:space="preserve">tech-répare souhaite trouve une solution </w:t>
+      </w:r>
+    </w:p>
+    <w:p>
+      <w:r>
+        <w:t xml:space="preserve">Et fait appel </w:t>
+      </w:r>
+      <w:proofErr w:type="spellStart"/>
+      <w:r>
+        <w:t>a</w:t>
       </w:r>
       <w:proofErr w:type="spellEnd"/>
+      <w:r>
+        <w:t xml:space="preserve"> ma prestation </w:t>
+      </w:r>
+    </w:p>
+    <w:p/>
+    <w:p>
+      <w:r>
+        <w:t xml:space="preserve">Analyse du besoin </w:t>
+      </w:r>
+    </w:p>
+    <w:p>
+      <w:r>
+        <w:tab/>
+      </w:r>
+      <w:r>
+        <w:t>Après</w:t>
+      </w:r>
+      <w:r>
+        <w:t xml:space="preserve"> mon analyse, je vais mettre en place un réseau avec redondance pour éviter </w:t>
+      </w:r>
+      <w:proofErr w:type="spellStart"/>
+      <w:r>
+        <w:t>a</w:t>
+      </w:r>
+      <w:proofErr w:type="spellEnd"/>
+      <w:r>
+        <w:t xml:space="preserve"> nouveau un problème de connexion suite </w:t>
+      </w:r>
+      <w:proofErr w:type="spellStart"/>
+      <w:r>
+        <w:t>a</w:t>
+      </w:r>
+      <w:proofErr w:type="spellEnd"/>
+      <w:r>
+        <w:t xml:space="preserve"> la panne d’un routeur </w:t>
+      </w:r>
+    </w:p>
+    <w:p/>
+    <w:p>
+      <w:r>
+        <w:tab/>
+      </w:r>
       <w:r>
         <w:rPr>
           <w:sz w:val="24"/>
           <w:szCs w:val="24"/>
         </w:rPr>
-        <w:t xml:space="preserve">-répare souhaite trouve une solution </w:t>
-      </w:r>
-    </w:p>
-    <w:p>
-      <w:r>
-        <w:t xml:space="preserve">Et fait appel </w:t>
-      </w:r>
-      <w:proofErr w:type="spellStart"/>
-      <w:proofErr w:type="gramStart"/>
-      <w:r>
-        <w:t>a</w:t>
-      </w:r>
-      <w:proofErr w:type="spellEnd"/>
-      <w:proofErr w:type="gramEnd"/>
-      <w:r>
-        <w:t xml:space="preserve"> ma prestation </w:t>
-      </w:r>
-    </w:p>
-    <w:p/>
-    <w:p>
-      <w:r>
-        <w:t xml:space="preserve">Analyse du besoin </w:t>
-      </w:r>
-    </w:p>
-    <w:p>
-      <w:r>
-        <w:tab/>
-      </w:r>
-      <w:r>
-        <w:t>Après</w:t>
-      </w:r>
-      <w:r>
-        <w:t xml:space="preserve"> mon analyse, je vais mettre en place un réseau avec redondance pour éviter </w:t>
-      </w:r>
-      <w:proofErr w:type="spellStart"/>
-      <w:r>
-        <w:t>a</w:t>
-      </w:r>
-      <w:proofErr w:type="spellEnd"/>
-      <w:r>
-        <w:t xml:space="preserve"> nouveau un problème de connexion suite </w:t>
-      </w:r>
-      <w:proofErr w:type="spellStart"/>
-      <w:r>
-        <w:t>a</w:t>
-      </w:r>
-      <w:proofErr w:type="spellEnd"/>
-      <w:r>
-        <w:t xml:space="preserve"> la panne d’un routeur </w:t>
-      </w:r>
-    </w:p>
-    <w:p/>
-    <w:p>
-      <w:r>
-        <w:tab/>
+        <w:t xml:space="preserve">Pour cela </w:t>
       </w:r>
       <w:r>
         <w:rPr>
           <w:sz w:val="24"/>
           <w:szCs w:val="24"/>
         </w:rPr>
-        <w:t xml:space="preserve">Pour cela </w:t>
+        <w:t>veut ajouter un route</w:t>
       </w:r>
       <w:r>
         <w:rPr>
           <w:sz w:val="24"/>
           <w:szCs w:val="24"/>
         </w:rPr>
-        <w:t>veut ajouter un route</w:t>
+        <w:t>u</w:t>
       </w:r>
       <w:r>
         <w:rPr>
           <w:sz w:val="24"/>
           <w:szCs w:val="24"/>
         </w:rPr>
-        <w:t>u</w:t>
+        <w:t xml:space="preserve">r de secours dans leur </w:t>
       </w:r>
       <w:r>
         <w:rPr>
           <w:sz w:val="24"/>
           <w:szCs w:val="24"/>
         </w:rPr>
-        <w:t xml:space="preserve">r de secours dans leur </w:t>
+        <w:t>infrastructure.</w:t>
       </w:r>
       <w:r>
         <w:rPr>
           <w:sz w:val="24"/>
           <w:szCs w:val="24"/>
         </w:rPr>
-        <w:t>infrastructure.</w:t>
+        <w:t xml:space="preserve"> </w:t>
       </w:r>
       <w:r>
         <w:rPr>
           <w:sz w:val="24"/>
           <w:szCs w:val="24"/>
         </w:rPr>
-        <w:t xml:space="preserve"> </w:t>
+        <w:t>I</w:t>
       </w:r>
       <w:r>
         <w:rPr>
           <w:sz w:val="24"/>
           <w:szCs w:val="24"/>
         </w:rPr>
-        <w:t>I</w:t>
+        <w:t>l faut donc configure</w:t>
       </w:r>
       <w:r>
         <w:rPr>
           <w:sz w:val="24"/>
           <w:szCs w:val="24"/>
         </w:rPr>
-        <w:t>l faut donc configure</w:t>
+        <w:t>r</w:t>
       </w:r>
       <w:r>
         <w:rPr>
           <w:sz w:val="24"/>
           <w:szCs w:val="24"/>
         </w:rPr>
-        <w:t>r</w:t>
+        <w:t xml:space="preserve"> le HSRP dans le réseau, puis effectuer les tests du fonctionnement du router de secours</w:t>
       </w:r>
       <w:r>
         <w:rPr>
           <w:sz w:val="24"/>
           <w:szCs w:val="24"/>
         </w:rPr>
-        <w:t xml:space="preserve"> le HSRP dans le réseau, puis effectuer les tests du fonctionnement du router de secours</w:t>
+        <w:t>.</w:t>
       </w:r>
       <w:r>
         <w:rPr>
           <w:sz w:val="24"/>
           <w:szCs w:val="24"/>
         </w:rPr>
-        <w:t>.</w:t>
+        <w:t xml:space="preserve"> </w:t>
       </w:r>
       <w:r>
         <w:rPr>
           <w:sz w:val="24"/>
           <w:szCs w:val="24"/>
         </w:rPr>
-        <w:t xml:space="preserve"> </w:t>
+        <w:t>Pour</w:t>
       </w:r>
       <w:r>
         <w:rPr>
           <w:sz w:val="24"/>
           <w:szCs w:val="24"/>
         </w:rPr>
-        <w:t>Pour</w:t>
+        <w:t xml:space="preserve"> éviter de cr</w:t>
       </w:r>
       <w:r>
         <w:rPr>
           <w:sz w:val="24"/>
           <w:szCs w:val="24"/>
         </w:rPr>
-        <w:t xml:space="preserve"> éviter de cr</w:t>
+        <w:t>éer</w:t>
       </w:r>
       <w:r>
         <w:rPr>
           <w:sz w:val="24"/>
           <w:szCs w:val="24"/>
         </w:rPr>
-        <w:t>éer</w:t>
+        <w:t xml:space="preserve"> des conflits</w:t>
       </w:r>
       <w:r>
         <w:rPr>
           <w:sz w:val="24"/>
           <w:szCs w:val="24"/>
         </w:rPr>
-        <w:t xml:space="preserve"> des conflits</w:t>
+        <w:t>,</w:t>
       </w:r>
       <w:r>
         <w:rPr>
           <w:sz w:val="24"/>
           <w:szCs w:val="24"/>
         </w:rPr>
-        <w:t>,</w:t>
+        <w:t xml:space="preserve"> la configuration sera effectu</w:t>
       </w:r>
       <w:r>
         <w:rPr>
           <w:sz w:val="24"/>
           <w:szCs w:val="24"/>
         </w:rPr>
-        <w:t xml:space="preserve"> la configuration sera effectu</w:t>
+        <w:t>ée</w:t>
       </w:r>
       <w:r>
         <w:rPr>
           <w:sz w:val="24"/>
           <w:szCs w:val="24"/>
         </w:rPr>
-        <w:t>ée</w:t>
-      </w:r>
-      <w:r>
-        <w:rPr>
-          <w:sz w:val="24"/>
-          <w:szCs w:val="24"/>
-        </w:rPr>
-        <w:t xml:space="preserve"> en émulation sur Cisco packet</w:t>
-      </w:r>
-      <w:bookmarkStart w:id="4" w:name="_GoBack"/>
-      <w:bookmarkEnd w:id="4"/>
-      <w:r>
-        <w:rPr>
-          <w:sz w:val="24"/>
-          <w:szCs w:val="24"/>
-        </w:rPr>
-        <w:t xml:space="preserve"> tracer</w:t>
+        <w:t xml:space="preserve"> en émulation sur Cisco packet tracer</w:t>
       </w:r>
       <w:r>
         <w:rPr>
@@ -1248,11 +1041,7 @@
         </w:numPr>
       </w:pPr>
       <w:r>
-        <w:t xml:space="preserve">Deux </w:t>
-      </w:r>
-      <w:proofErr w:type="gramStart"/>
-      <w:r>
-        <w:t>route</w:t>
+        <w:t>Deux route</w:t>
       </w:r>
       <w:r>
         <w:t>u</w:t>
@@ -1260,7 +1049,6 @@
       <w:r>
         <w:t>r 2811-2G</w:t>
       </w:r>
-      <w:proofErr w:type="gramEnd"/>
     </w:p>
     <w:p>
       <w:pPr>
@@ -1271,15 +1059,7 @@
         </w:numPr>
       </w:pPr>
       <w:r>
-        <w:t xml:space="preserve">Le logiciel de simulation Cisco packet </w:t>
-      </w:r>
-      <w:proofErr w:type="gramStart"/>
-      <w:r>
-        <w:t>tracer</w:t>
-      </w:r>
-      <w:proofErr w:type="gramEnd"/>
-      <w:r>
-        <w:t xml:space="preserve"> </w:t>
+        <w:t xml:space="preserve">Le logiciel de simulation Cisco packet tracer </w:t>
       </w:r>
     </w:p>
     <w:p>
@@ -1525,7 +1305,6 @@
                 <w:sz w:val="24"/>
                 <w:szCs w:val="24"/>
               </w:rPr>
-              <w:lastRenderedPageBreak/>
               <w:tab/>
               <w:t>N° VLAN</w:t>
             </w:r>
@@ -2096,7 +1875,6 @@
           <w:szCs w:val="40"/>
           <w:u w:val="single"/>
         </w:rPr>
-        <w:lastRenderedPageBreak/>
         <w:t>Mise en œuvre</w:t>
       </w:r>
       <w:r>
@@ -2135,23 +1913,7 @@
           <w:sz w:val="28"/>
           <w:szCs w:val="28"/>
         </w:rPr>
-        <w:t xml:space="preserve">Etape N°1 : configuration des </w:t>
-      </w:r>
-      <w:proofErr w:type="spellStart"/>
-      <w:r>
-        <w:rPr>
-          <w:sz w:val="28"/>
-          <w:szCs w:val="28"/>
-        </w:rPr>
-        <w:t>switchs</w:t>
-      </w:r>
-      <w:proofErr w:type="spellEnd"/>
-      <w:r>
-        <w:rPr>
-          <w:sz w:val="28"/>
-          <w:szCs w:val="28"/>
-        </w:rPr>
-        <w:t xml:space="preserve"> : </w:t>
+        <w:t xml:space="preserve">Etape N°1 : configuration des switchs : </w:t>
       </w:r>
     </w:p>
     <w:p>
@@ -2194,23 +1956,7 @@
           <w:sz w:val="28"/>
           <w:szCs w:val="28"/>
         </w:rPr>
-        <w:t xml:space="preserve"> de </w:t>
-      </w:r>
-      <w:proofErr w:type="spellStart"/>
-      <w:r>
-        <w:rPr>
-          <w:sz w:val="28"/>
-          <w:szCs w:val="28"/>
-        </w:rPr>
-        <w:t>conf</w:t>
-      </w:r>
-      <w:proofErr w:type="spellEnd"/>
-      <w:r>
-        <w:rPr>
-          <w:sz w:val="28"/>
-          <w:szCs w:val="28"/>
-        </w:rPr>
-        <w:t xml:space="preserve"> que j’ai rajoutée</w:t>
+        <w:t xml:space="preserve"> de conf que j’ai rajoutée</w:t>
       </w:r>
       <w:r>
         <w:rPr>
@@ -2335,12 +2081,10 @@
                               <w:pStyle w:val="NormalWeb"/>
                               <w:spacing w:before="0" w:beforeAutospacing="0" w:after="0" w:afterAutospacing="0"/>
                             </w:pPr>
-                            <w:proofErr w:type="spellStart"/>
                             <w:proofErr w:type="gramStart"/>
                             <w:r>
                               <w:t>conf</w:t>
                             </w:r>
-                            <w:proofErr w:type="spellEnd"/>
                             <w:proofErr w:type="gramEnd"/>
                             <w:r>
                               <w:t xml:space="preserve"> t</w:t>
@@ -2414,15 +2158,7 @@
                             <w:proofErr w:type="spellEnd"/>
                             <w:proofErr w:type="gramEnd"/>
                             <w:r>
-                              <w:t xml:space="preserve"> </w:t>
-                            </w:r>
-                            <w:proofErr w:type="spellStart"/>
-                            <w:r>
-                              <w:t>acc</w:t>
-                            </w:r>
-                            <w:proofErr w:type="spellEnd"/>
-                            <w:r>
-                              <w:t xml:space="preserve"> vlan 3</w:t>
+                              <w:t xml:space="preserve"> acc vlan 3</w:t>
                             </w:r>
                           </w:p>
                           <w:p>
@@ -2515,7 +2251,7 @@
               </wp:anchor>
             </w:drawing>
           </mc:Choice>
-          <mc:Fallback xmlns:w16se="http://schemas.microsoft.com/office/word/2015/wordml/symex" xmlns:w16sdtdh="http://schemas.microsoft.com/office/word/2020/wordml/sdtdatahash" xmlns:w16="http://schemas.microsoft.com/office/word/2018/wordml" xmlns:w16cid="http://schemas.microsoft.com/office/word/2016/wordml/cid" xmlns:w16cex="http://schemas.microsoft.com/office/word/2018/wordml/cex" xmlns:am3d="http://schemas.microsoft.com/office/drawing/2017/model3d" xmlns:aink="http://schemas.microsoft.com/office/drawing/2016/ink" xmlns:cx8="http://schemas.microsoft.com/office/drawing/2016/5/14/chartex" xmlns:cx7="http://schemas.microsoft.com/office/drawing/2016/5/13/chartex" xmlns:cx6="http://schemas.microsoft.com/office/drawing/2016/5/12/chartex" xmlns:cx5="http://schemas.microsoft.com/office/drawing/2016/5/11/chartex" xmlns:cx4="http://schemas.microsoft.com/office/drawing/2016/5/10/chartex" xmlns:cx3="http://schemas.microsoft.com/office/drawing/2016/5/9/chartex" xmlns:cx2="http://schemas.microsoft.com/office/drawing/2015/10/21/chartex" xmlns:cx1="http://schemas.microsoft.com/office/drawing/2015/9/8/chartex" xmlns:cx="http://schemas.microsoft.com/office/drawing/2014/chartex">
+          <mc:Fallback>
             <w:pict>
               <v:shape w14:anchorId="07F6E520" id="_x0000_s1029" type="#_x0000_t202" style="position:absolute;margin-left:377.2pt;margin-top:.35pt;width:100.8pt;height:110.6pt;z-index:251662336;visibility:visible;mso-wrap-style:square;mso-width-percent:0;mso-height-percent:200;mso-wrap-distance-left:9pt;mso-wrap-distance-top:3.6pt;mso-wrap-distance-right:9pt;mso-wrap-distance-bottom:3.6pt;mso-position-horizontal:absolute;mso-position-horizontal-relative:text;mso-position-vertical:absolute;mso-position-vertical-relative:text;mso-width-percent:0;mso-height-percent:200;mso-width-relative:margin;mso-height-relative:margin;v-text-anchor:top" o:gfxdata="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" filled="f" stroked="f">
                 <v:textbox style="mso-fit-shape-to-text:t">
@@ -2525,17 +2261,24 @@
                         <w:pStyle w:val="NormalWeb"/>
                         <w:spacing w:before="0" w:beforeAutospacing="0" w:after="0" w:afterAutospacing="0"/>
                       </w:pPr>
+                      <w:proofErr w:type="gramStart"/>
                       <w:r>
                         <w:t>en</w:t>
                       </w:r>
+                      <w:proofErr w:type="gramEnd"/>
                     </w:p>
                     <w:p>
                       <w:pPr>
                         <w:pStyle w:val="NormalWeb"/>
                         <w:spacing w:before="0" w:beforeAutospacing="0" w:after="0" w:afterAutospacing="0"/>
                       </w:pPr>
-                      <w:r>
-                        <w:t>conf t</w:t>
+                      <w:proofErr w:type="gramStart"/>
+                      <w:r>
+                        <w:t>conf</w:t>
+                      </w:r>
+                      <w:proofErr w:type="gramEnd"/>
+                      <w:r>
+                        <w:t xml:space="preserve"> t</w:t>
                       </w:r>
                     </w:p>
                     <w:p>
@@ -2543,8 +2286,13 @@
                         <w:pStyle w:val="NormalWeb"/>
                         <w:spacing w:before="0" w:beforeAutospacing="0" w:after="0" w:afterAutospacing="0"/>
                       </w:pPr>
-                      <w:r>
-                        <w:t>vlan 2</w:t>
+                      <w:proofErr w:type="gramStart"/>
+                      <w:r>
+                        <w:t>vlan</w:t>
+                      </w:r>
+                      <w:proofErr w:type="gramEnd"/>
+                      <w:r>
+                        <w:t xml:space="preserve"> 2</w:t>
                       </w:r>
                     </w:p>
                     <w:p>
@@ -2552,17 +2300,24 @@
                         <w:pStyle w:val="NormalWeb"/>
                         <w:spacing w:before="0" w:beforeAutospacing="0" w:after="0" w:afterAutospacing="0"/>
                       </w:pPr>
+                      <w:proofErr w:type="gramStart"/>
                       <w:r>
                         <w:t>exit</w:t>
                       </w:r>
+                      <w:proofErr w:type="gramEnd"/>
                     </w:p>
                     <w:p>
                       <w:pPr>
                         <w:pStyle w:val="NormalWeb"/>
                         <w:spacing w:before="0" w:beforeAutospacing="0" w:after="0" w:afterAutospacing="0"/>
                       </w:pPr>
-                      <w:r>
-                        <w:t>vlan 3</w:t>
+                      <w:proofErr w:type="gramStart"/>
+                      <w:r>
+                        <w:t>vlan</w:t>
+                      </w:r>
+                      <w:proofErr w:type="gramEnd"/>
+                      <w:r>
+                        <w:t xml:space="preserve"> 3</w:t>
                       </w:r>
                     </w:p>
                     <w:p>
@@ -2570,8 +2325,15 @@
                         <w:pStyle w:val="NormalWeb"/>
                         <w:spacing w:before="0" w:beforeAutospacing="0" w:after="0" w:afterAutospacing="0"/>
                       </w:pPr>
-                      <w:r>
-                        <w:t>int f0/1</w:t>
+                      <w:proofErr w:type="spellStart"/>
+                      <w:proofErr w:type="gramStart"/>
+                      <w:r>
+                        <w:t>int</w:t>
+                      </w:r>
+                      <w:proofErr w:type="spellEnd"/>
+                      <w:proofErr w:type="gramEnd"/>
+                      <w:r>
+                        <w:t xml:space="preserve"> f0/1</w:t>
                       </w:r>
                     </w:p>
                     <w:p>
@@ -2579,8 +2341,15 @@
                         <w:pStyle w:val="NormalWeb"/>
                         <w:spacing w:before="0" w:beforeAutospacing="0" w:after="0" w:afterAutospacing="0"/>
                       </w:pPr>
-                      <w:r>
-                        <w:t>sw acc vlan 3</w:t>
+                      <w:proofErr w:type="spellStart"/>
+                      <w:proofErr w:type="gramStart"/>
+                      <w:r>
+                        <w:t>sw</w:t>
+                      </w:r>
+                      <w:proofErr w:type="spellEnd"/>
+                      <w:proofErr w:type="gramEnd"/>
+                      <w:r>
+                        <w:t xml:space="preserve"> acc vlan 3</w:t>
                       </w:r>
                     </w:p>
                     <w:p>
@@ -2588,17 +2357,26 @@
                         <w:pStyle w:val="NormalWeb"/>
                         <w:spacing w:before="0" w:beforeAutospacing="0" w:after="0" w:afterAutospacing="0"/>
                       </w:pPr>
+                      <w:proofErr w:type="gramStart"/>
                       <w:r>
                         <w:t>exit</w:t>
                       </w:r>
+                      <w:proofErr w:type="gramEnd"/>
                     </w:p>
                     <w:p>
                       <w:pPr>
                         <w:pStyle w:val="NormalWeb"/>
                         <w:spacing w:before="0" w:beforeAutospacing="0" w:after="0" w:afterAutospacing="0"/>
                       </w:pPr>
-                      <w:r>
-                        <w:t>int range g 0/1-2</w:t>
+                      <w:proofErr w:type="spellStart"/>
+                      <w:proofErr w:type="gramStart"/>
+                      <w:r>
+                        <w:t>int</w:t>
+                      </w:r>
+                      <w:proofErr w:type="spellEnd"/>
+                      <w:proofErr w:type="gramEnd"/>
+                      <w:r>
+                        <w:t xml:space="preserve"> range g 0/1-2</w:t>
                       </w:r>
                     </w:p>
                     <w:p>
@@ -2606,27 +2384,45 @@
                         <w:pStyle w:val="NormalWeb"/>
                         <w:spacing w:before="0" w:beforeAutospacing="0" w:after="0" w:afterAutospacing="0"/>
                       </w:pPr>
-                      <w:r>
-                        <w:t>sw mode trunk</w:t>
-                      </w:r>
+                      <w:proofErr w:type="spellStart"/>
+                      <w:proofErr w:type="gramStart"/>
+                      <w:r>
+                        <w:t>sw</w:t>
+                      </w:r>
+                      <w:proofErr w:type="spellEnd"/>
+                      <w:proofErr w:type="gramEnd"/>
+                      <w:r>
+                        <w:t xml:space="preserve"> mode </w:t>
+                      </w:r>
+                      <w:proofErr w:type="spellStart"/>
+                      <w:r>
+                        <w:t>trunk</w:t>
+                      </w:r>
+                      <w:proofErr w:type="spellEnd"/>
                     </w:p>
                     <w:p>
                       <w:pPr>
                         <w:pStyle w:val="NormalWeb"/>
                         <w:spacing w:before="0" w:beforeAutospacing="0" w:after="0" w:afterAutospacing="0"/>
                       </w:pPr>
+                      <w:proofErr w:type="gramStart"/>
                       <w:r>
                         <w:t>end</w:t>
                       </w:r>
+                      <w:proofErr w:type="gramEnd"/>
                     </w:p>
                     <w:p>
                       <w:pPr>
                         <w:pStyle w:val="NormalWeb"/>
                         <w:spacing w:before="0" w:beforeAutospacing="0" w:after="0" w:afterAutospacing="0"/>
                       </w:pPr>
+                      <w:proofErr w:type="spellStart"/>
+                      <w:proofErr w:type="gramStart"/>
                       <w:r>
                         <w:t>wr</w:t>
                       </w:r>
+                      <w:proofErr w:type="spellEnd"/>
+                      <w:proofErr w:type="gramEnd"/>
                     </w:p>
                     <w:p/>
                   </w:txbxContent>
@@ -2702,12 +2498,10 @@
                               <w:pStyle w:val="NormalWeb"/>
                               <w:spacing w:before="0" w:beforeAutospacing="0" w:after="0" w:afterAutospacing="0"/>
                             </w:pPr>
-                            <w:proofErr w:type="spellStart"/>
                             <w:proofErr w:type="gramStart"/>
                             <w:r>
                               <w:t>conf</w:t>
                             </w:r>
-                            <w:proofErr w:type="spellEnd"/>
                             <w:proofErr w:type="gramEnd"/>
                             <w:r>
                               <w:t xml:space="preserve"> t</w:t>
@@ -2781,15 +2575,7 @@
                             <w:proofErr w:type="spellEnd"/>
                             <w:proofErr w:type="gramEnd"/>
                             <w:r>
-                              <w:t xml:space="preserve"> </w:t>
-                            </w:r>
-                            <w:proofErr w:type="spellStart"/>
-                            <w:r>
-                              <w:t>acc</w:t>
-                            </w:r>
-                            <w:proofErr w:type="spellEnd"/>
-                            <w:r>
-                              <w:t xml:space="preserve"> vlan 2</w:t>
+                              <w:t xml:space="preserve"> acc vlan 2</w:t>
                             </w:r>
                           </w:p>
                           <w:p>
@@ -2882,7 +2668,7 @@
               </wp:anchor>
             </w:drawing>
           </mc:Choice>
-          <mc:Fallback xmlns:w16se="http://schemas.microsoft.com/office/word/2015/wordml/symex" xmlns:w16sdtdh="http://schemas.microsoft.com/office/word/2020/wordml/sdtdatahash" xmlns:w16="http://schemas.microsoft.com/office/word/2018/wordml" xmlns:w16cid="http://schemas.microsoft.com/office/word/2016/wordml/cid" xmlns:w16cex="http://schemas.microsoft.com/office/word/2018/wordml/cex" xmlns:am3d="http://schemas.microsoft.com/office/drawing/2017/model3d" xmlns:aink="http://schemas.microsoft.com/office/drawing/2016/ink" xmlns:cx8="http://schemas.microsoft.com/office/drawing/2016/5/14/chartex" xmlns:cx7="http://schemas.microsoft.com/office/drawing/2016/5/13/chartex" xmlns:cx6="http://schemas.microsoft.com/office/drawing/2016/5/12/chartex" xmlns:cx5="http://schemas.microsoft.com/office/drawing/2016/5/11/chartex" xmlns:cx4="http://schemas.microsoft.com/office/drawing/2016/5/10/chartex" xmlns:cx3="http://schemas.microsoft.com/office/drawing/2016/5/9/chartex" xmlns:cx2="http://schemas.microsoft.com/office/drawing/2015/10/21/chartex" xmlns:cx1="http://schemas.microsoft.com/office/drawing/2015/9/8/chartex" xmlns:cx="http://schemas.microsoft.com/office/drawing/2014/chartex">
+          <mc:Fallback>
             <w:pict>
               <v:shape w14:anchorId="54141076" id="_x0000_s1030" type="#_x0000_t202" style="position:absolute;margin-left:134.7pt;margin-top:5.55pt;width:110.55pt;height:110.6pt;z-index:251660288;visibility:visible;mso-wrap-style:square;mso-width-percent:0;mso-height-percent:200;mso-wrap-distance-left:9pt;mso-wrap-distance-top:3.6pt;mso-wrap-distance-right:9pt;mso-wrap-distance-bottom:3.6pt;mso-position-horizontal:absolute;mso-position-horizontal-relative:text;mso-position-vertical:absolute;mso-position-vertical-relative:text;mso-width-percent:0;mso-height-percent:200;mso-width-relative:margin;mso-height-relative:margin;v-text-anchor:top" o:gfxdata="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" filled="f" stroked="f">
                 <v:textbox style="mso-fit-shape-to-text:t">
@@ -2892,17 +2678,24 @@
                         <w:pStyle w:val="NormalWeb"/>
                         <w:spacing w:before="0" w:beforeAutospacing="0" w:after="0" w:afterAutospacing="0"/>
                       </w:pPr>
+                      <w:proofErr w:type="gramStart"/>
                       <w:r>
                         <w:t>en</w:t>
                       </w:r>
+                      <w:proofErr w:type="gramEnd"/>
                     </w:p>
                     <w:p>
                       <w:pPr>
                         <w:pStyle w:val="NormalWeb"/>
                         <w:spacing w:before="0" w:beforeAutospacing="0" w:after="0" w:afterAutospacing="0"/>
                       </w:pPr>
-                      <w:r>
-                        <w:t>conf t</w:t>
+                      <w:proofErr w:type="gramStart"/>
+                      <w:r>
+                        <w:t>conf</w:t>
+                      </w:r>
+                      <w:proofErr w:type="gramEnd"/>
+                      <w:r>
+                        <w:t xml:space="preserve"> t</w:t>
                       </w:r>
                     </w:p>
                     <w:p>
@@ -2910,8 +2703,13 @@
                         <w:pStyle w:val="NormalWeb"/>
                         <w:spacing w:before="0" w:beforeAutospacing="0" w:after="0" w:afterAutospacing="0"/>
                       </w:pPr>
-                      <w:r>
-                        <w:t>vlan 2</w:t>
+                      <w:proofErr w:type="gramStart"/>
+                      <w:r>
+                        <w:t>vlan</w:t>
+                      </w:r>
+                      <w:proofErr w:type="gramEnd"/>
+                      <w:r>
+                        <w:t xml:space="preserve"> 2</w:t>
                       </w:r>
                     </w:p>
                     <w:p>
@@ -2919,17 +2717,24 @@
                         <w:pStyle w:val="NormalWeb"/>
                         <w:spacing w:before="0" w:beforeAutospacing="0" w:after="0" w:afterAutospacing="0"/>
                       </w:pPr>
+                      <w:proofErr w:type="gramStart"/>
                       <w:r>
                         <w:t>exit</w:t>
                       </w:r>
+                      <w:proofErr w:type="gramEnd"/>
                     </w:p>
                     <w:p>
                       <w:pPr>
                         <w:pStyle w:val="NormalWeb"/>
                         <w:spacing w:before="0" w:beforeAutospacing="0" w:after="0" w:afterAutospacing="0"/>
                       </w:pPr>
-                      <w:r>
-                        <w:t>vlan 3</w:t>
+                      <w:proofErr w:type="gramStart"/>
+                      <w:r>
+                        <w:t>vlan</w:t>
+                      </w:r>
+                      <w:proofErr w:type="gramEnd"/>
+                      <w:r>
+                        <w:t xml:space="preserve"> 3</w:t>
                       </w:r>
                     </w:p>
                     <w:p>
@@ -2937,8 +2742,15 @@
                         <w:pStyle w:val="NormalWeb"/>
                         <w:spacing w:before="0" w:beforeAutospacing="0" w:after="0" w:afterAutospacing="0"/>
                       </w:pPr>
-                      <w:r>
-                        <w:t>int f0/1</w:t>
+                      <w:proofErr w:type="spellStart"/>
+                      <w:proofErr w:type="gramStart"/>
+                      <w:r>
+                        <w:t>int</w:t>
+                      </w:r>
+                      <w:proofErr w:type="spellEnd"/>
+                      <w:proofErr w:type="gramEnd"/>
+                      <w:r>
+                        <w:t xml:space="preserve"> f0/1</w:t>
                       </w:r>
                     </w:p>
                     <w:p>
@@ -2946,8 +2758,15 @@
                         <w:pStyle w:val="NormalWeb"/>
                         <w:spacing w:before="0" w:beforeAutospacing="0" w:after="0" w:afterAutospacing="0"/>
                       </w:pPr>
-                      <w:r>
-                        <w:t>sw acc vlan 2</w:t>
+                      <w:proofErr w:type="spellStart"/>
+                      <w:proofErr w:type="gramStart"/>
+                      <w:r>
+                        <w:t>sw</w:t>
+                      </w:r>
+                      <w:proofErr w:type="spellEnd"/>
+                      <w:proofErr w:type="gramEnd"/>
+                      <w:r>
+                        <w:t xml:space="preserve"> acc vlan 2</w:t>
                       </w:r>
                     </w:p>
                     <w:p>
@@ -2955,17 +2774,26 @@
                         <w:pStyle w:val="NormalWeb"/>
                         <w:spacing w:before="0" w:beforeAutospacing="0" w:after="0" w:afterAutospacing="0"/>
                       </w:pPr>
+                      <w:proofErr w:type="gramStart"/>
                       <w:r>
                         <w:t>exit</w:t>
                       </w:r>
+                      <w:proofErr w:type="gramEnd"/>
                     </w:p>
                     <w:p>
                       <w:pPr>
                         <w:pStyle w:val="NormalWeb"/>
                         <w:spacing w:before="0" w:beforeAutospacing="0" w:after="0" w:afterAutospacing="0"/>
                       </w:pPr>
-                      <w:r>
-                        <w:t>int range g 0/1-2</w:t>
+                      <w:proofErr w:type="spellStart"/>
+                      <w:proofErr w:type="gramStart"/>
+                      <w:r>
+                        <w:t>int</w:t>
+                      </w:r>
+                      <w:proofErr w:type="spellEnd"/>
+                      <w:proofErr w:type="gramEnd"/>
+                      <w:r>
+                        <w:t xml:space="preserve"> range g 0/1-2</w:t>
                       </w:r>
                     </w:p>
                     <w:p>
@@ -2973,27 +2801,45 @@
                         <w:pStyle w:val="NormalWeb"/>
                         <w:spacing w:before="0" w:beforeAutospacing="0" w:after="0" w:afterAutospacing="0"/>
                       </w:pPr>
-                      <w:r>
-                        <w:t>sw mode trunk</w:t>
-                      </w:r>
+                      <w:proofErr w:type="spellStart"/>
+                      <w:proofErr w:type="gramStart"/>
+                      <w:r>
+                        <w:t>sw</w:t>
+                      </w:r>
+                      <w:proofErr w:type="spellEnd"/>
+                      <w:proofErr w:type="gramEnd"/>
+                      <w:r>
+                        <w:t xml:space="preserve"> mode </w:t>
+                      </w:r>
+                      <w:proofErr w:type="spellStart"/>
+                      <w:r>
+                        <w:t>trunk</w:t>
+                      </w:r>
+                      <w:proofErr w:type="spellEnd"/>
                     </w:p>
                     <w:p>
                       <w:pPr>
                         <w:pStyle w:val="NormalWeb"/>
                         <w:spacing w:before="0" w:beforeAutospacing="0" w:after="0" w:afterAutospacing="0"/>
                       </w:pPr>
+                      <w:proofErr w:type="gramStart"/>
                       <w:r>
                         <w:t>end</w:t>
                       </w:r>
+                      <w:proofErr w:type="gramEnd"/>
                     </w:p>
                     <w:p>
                       <w:pPr>
                         <w:pStyle w:val="NormalWeb"/>
                         <w:spacing w:before="0" w:beforeAutospacing="0" w:after="0" w:afterAutospacing="0"/>
                       </w:pPr>
+                      <w:proofErr w:type="spellStart"/>
+                      <w:proofErr w:type="gramStart"/>
                       <w:r>
                         <w:t>wr</w:t>
                       </w:r>
+                      <w:proofErr w:type="spellEnd"/>
+                      <w:proofErr w:type="gramEnd"/>
                     </w:p>
                     <w:p/>
                   </w:txbxContent>
@@ -3214,24 +3060,7 @@
           <w:sz w:val="28"/>
           <w:szCs w:val="28"/>
         </w:rPr>
-        <w:lastRenderedPageBreak/>
-        <w:t xml:space="preserve">Etape N°2 : configuration des </w:t>
-      </w:r>
-      <w:proofErr w:type="spellStart"/>
-      <w:r>
-        <w:rPr>
-          <w:sz w:val="28"/>
-          <w:szCs w:val="28"/>
-        </w:rPr>
-        <w:t>routers</w:t>
-      </w:r>
-      <w:proofErr w:type="spellEnd"/>
-      <w:r>
-        <w:rPr>
-          <w:sz w:val="28"/>
-          <w:szCs w:val="28"/>
-        </w:rPr>
-        <w:t> :</w:t>
+        <w:t>Etape N°2 : configuration des routers :</w:t>
       </w:r>
     </w:p>
     <w:p>
@@ -3314,7 +3143,6 @@
                                 <w:lang w:eastAsia="fr-FR"/>
                               </w:rPr>
                             </w:pPr>
-                            <w:proofErr w:type="spellStart"/>
                             <w:proofErr w:type="gramStart"/>
                             <w:r>
                               <w:rPr>
@@ -3325,7 +3153,6 @@
                               </w:rPr>
                               <w:t>conf</w:t>
                             </w:r>
-                            <w:proofErr w:type="spellEnd"/>
                             <w:proofErr w:type="gramEnd"/>
                             <w:r>
                               <w:rPr>
@@ -4091,7 +3918,7 @@
               </wp:anchor>
             </w:drawing>
           </mc:Choice>
-          <mc:Fallback xmlns:w16se="http://schemas.microsoft.com/office/word/2015/wordml/symex" xmlns:w16sdtdh="http://schemas.microsoft.com/office/word/2020/wordml/sdtdatahash" xmlns:w16="http://schemas.microsoft.com/office/word/2018/wordml" xmlns:w16cid="http://schemas.microsoft.com/office/word/2016/wordml/cid" xmlns:w16cex="http://schemas.microsoft.com/office/word/2018/wordml/cex" xmlns:am3d="http://schemas.microsoft.com/office/drawing/2017/model3d" xmlns:aink="http://schemas.microsoft.com/office/drawing/2016/ink" xmlns:cx8="http://schemas.microsoft.com/office/drawing/2016/5/14/chartex" xmlns:cx7="http://schemas.microsoft.com/office/drawing/2016/5/13/chartex" xmlns:cx6="http://schemas.microsoft.com/office/drawing/2016/5/12/chartex" xmlns:cx5="http://schemas.microsoft.com/office/drawing/2016/5/11/chartex" xmlns:cx4="http://schemas.microsoft.com/office/drawing/2016/5/10/chartex" xmlns:cx3="http://schemas.microsoft.com/office/drawing/2016/5/9/chartex" xmlns:cx2="http://schemas.microsoft.com/office/drawing/2015/10/21/chartex" xmlns:cx1="http://schemas.microsoft.com/office/drawing/2015/9/8/chartex" xmlns:cx="http://schemas.microsoft.com/office/drawing/2014/chartex">
+          <mc:Fallback>
             <w:pict>
               <v:shape w14:anchorId="416FD04A" id="_x0000_s1031" type="#_x0000_t202" style="position:absolute;margin-left:128.4pt;margin-top:.6pt;width:176.8pt;height:110.6pt;z-index:251664384;visibility:visible;mso-wrap-style:square;mso-width-percent:0;mso-height-percent:200;mso-wrap-distance-left:9pt;mso-wrap-distance-top:3.6pt;mso-wrap-distance-right:9pt;mso-wrap-distance-bottom:3.6pt;mso-position-horizontal:absolute;mso-position-horizontal-relative:text;mso-position-vertical:absolute;mso-position-vertical-relative:text;mso-width-percent:0;mso-height-percent:200;mso-width-relative:margin;mso-height-relative:margin;v-text-anchor:top" o:gfxdata="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" filled="f" stroked="f">
                 <v:textbox style="mso-fit-shape-to-text:t">
@@ -4101,9 +3928,11 @@
                         <w:pStyle w:val="NormalWeb"/>
                         <w:spacing w:before="0" w:beforeAutospacing="0" w:after="0" w:afterAutospacing="0"/>
                       </w:pPr>
+                      <w:proofErr w:type="gramStart"/>
                       <w:r>
                         <w:t>en</w:t>
                       </w:r>
+                      <w:proofErr w:type="gramEnd"/>
                     </w:p>
                     <w:p>
                       <w:pPr>
@@ -4115,14 +3944,25 @@
                           <w:lang w:eastAsia="fr-FR"/>
                         </w:rPr>
                       </w:pPr>
-                      <w:r>
-                        <w:rPr>
-                          <w:rFonts w:ascii="Times New Roman" w:eastAsia="Times New Roman" w:hAnsi="Times New Roman" w:cs="Times New Roman"/>
-                          <w:sz w:val="24"/>
-                          <w:szCs w:val="24"/>
-                          <w:lang w:eastAsia="fr-FR"/>
-                        </w:rPr>
-                        <w:t xml:space="preserve">conf t </w:t>
+                      <w:proofErr w:type="gramStart"/>
+                      <w:r>
+                        <w:rPr>
+                          <w:rFonts w:ascii="Times New Roman" w:eastAsia="Times New Roman" w:hAnsi="Times New Roman" w:cs="Times New Roman"/>
+                          <w:sz w:val="24"/>
+                          <w:szCs w:val="24"/>
+                          <w:lang w:eastAsia="fr-FR"/>
+                        </w:rPr>
+                        <w:t>conf</w:t>
+                      </w:r>
+                      <w:proofErr w:type="gramEnd"/>
+                      <w:r>
+                        <w:rPr>
+                          <w:rFonts w:ascii="Times New Roman" w:eastAsia="Times New Roman" w:hAnsi="Times New Roman" w:cs="Times New Roman"/>
+                          <w:sz w:val="24"/>
+                          <w:szCs w:val="24"/>
+                          <w:lang w:eastAsia="fr-FR"/>
+                        </w:rPr>
+                        <w:t xml:space="preserve"> t </w:t>
                       </w:r>
                     </w:p>
                     <w:p>
@@ -4135,14 +3975,25 @@
                           <w:lang w:eastAsia="fr-FR"/>
                         </w:rPr>
                       </w:pPr>
-                      <w:r>
-                        <w:rPr>
-                          <w:rFonts w:ascii="Times New Roman" w:eastAsia="Times New Roman" w:hAnsi="Times New Roman" w:cs="Times New Roman"/>
-                          <w:sz w:val="24"/>
-                          <w:szCs w:val="24"/>
-                          <w:lang w:eastAsia="fr-FR"/>
-                        </w:rPr>
-                        <w:t>interface f 0/0</w:t>
+                      <w:proofErr w:type="gramStart"/>
+                      <w:r>
+                        <w:rPr>
+                          <w:rFonts w:ascii="Times New Roman" w:eastAsia="Times New Roman" w:hAnsi="Times New Roman" w:cs="Times New Roman"/>
+                          <w:sz w:val="24"/>
+                          <w:szCs w:val="24"/>
+                          <w:lang w:eastAsia="fr-FR"/>
+                        </w:rPr>
+                        <w:t>interface</w:t>
+                      </w:r>
+                      <w:proofErr w:type="gramEnd"/>
+                      <w:r>
+                        <w:rPr>
+                          <w:rFonts w:ascii="Times New Roman" w:eastAsia="Times New Roman" w:hAnsi="Times New Roman" w:cs="Times New Roman"/>
+                          <w:sz w:val="24"/>
+                          <w:szCs w:val="24"/>
+                          <w:lang w:eastAsia="fr-FR"/>
+                        </w:rPr>
+                        <w:t xml:space="preserve"> f 0/0</w:t>
                       </w:r>
                     </w:p>
                     <w:p>
@@ -4155,14 +4006,25 @@
                           <w:lang w:eastAsia="fr-FR"/>
                         </w:rPr>
                       </w:pPr>
-                      <w:r>
-                        <w:rPr>
-                          <w:rFonts w:ascii="Times New Roman" w:eastAsia="Times New Roman" w:hAnsi="Times New Roman" w:cs="Times New Roman"/>
-                          <w:sz w:val="24"/>
-                          <w:szCs w:val="24"/>
-                          <w:lang w:eastAsia="fr-FR"/>
-                        </w:rPr>
-                        <w:t>no sh</w:t>
+                      <w:proofErr w:type="gramStart"/>
+                      <w:r>
+                        <w:rPr>
+                          <w:rFonts w:ascii="Times New Roman" w:eastAsia="Times New Roman" w:hAnsi="Times New Roman" w:cs="Times New Roman"/>
+                          <w:sz w:val="24"/>
+                          <w:szCs w:val="24"/>
+                          <w:lang w:eastAsia="fr-FR"/>
+                        </w:rPr>
+                        <w:t>no</w:t>
+                      </w:r>
+                      <w:proofErr w:type="gramEnd"/>
+                      <w:r>
+                        <w:rPr>
+                          <w:rFonts w:ascii="Times New Roman" w:eastAsia="Times New Roman" w:hAnsi="Times New Roman" w:cs="Times New Roman"/>
+                          <w:sz w:val="24"/>
+                          <w:szCs w:val="24"/>
+                          <w:lang w:eastAsia="fr-FR"/>
+                        </w:rPr>
+                        <w:t xml:space="preserve"> sh</w:t>
                       </w:r>
                     </w:p>
                     <w:p>
@@ -4175,14 +4037,47 @@
                           <w:lang w:eastAsia="fr-FR"/>
                         </w:rPr>
                       </w:pPr>
-                      <w:r>
-                        <w:rPr>
-                          <w:rFonts w:ascii="Times New Roman" w:eastAsia="Times New Roman" w:hAnsi="Times New Roman" w:cs="Times New Roman"/>
-                          <w:sz w:val="24"/>
-                          <w:szCs w:val="24"/>
-                          <w:lang w:eastAsia="fr-FR"/>
-                        </w:rPr>
-                        <w:t>ip add 192.168.4.2 255.255.255.0</w:t>
+                      <w:proofErr w:type="spellStart"/>
+                      <w:proofErr w:type="gramStart"/>
+                      <w:r>
+                        <w:rPr>
+                          <w:rFonts w:ascii="Times New Roman" w:eastAsia="Times New Roman" w:hAnsi="Times New Roman" w:cs="Times New Roman"/>
+                          <w:sz w:val="24"/>
+                          <w:szCs w:val="24"/>
+                          <w:lang w:eastAsia="fr-FR"/>
+                        </w:rPr>
+                        <w:t>ip</w:t>
+                      </w:r>
+                      <w:proofErr w:type="spellEnd"/>
+                      <w:proofErr w:type="gramEnd"/>
+                      <w:r>
+                        <w:rPr>
+                          <w:rFonts w:ascii="Times New Roman" w:eastAsia="Times New Roman" w:hAnsi="Times New Roman" w:cs="Times New Roman"/>
+                          <w:sz w:val="24"/>
+                          <w:szCs w:val="24"/>
+                          <w:lang w:eastAsia="fr-FR"/>
+                        </w:rPr>
+                        <w:t xml:space="preserve"> </w:t>
+                      </w:r>
+                      <w:proofErr w:type="spellStart"/>
+                      <w:r>
+                        <w:rPr>
+                          <w:rFonts w:ascii="Times New Roman" w:eastAsia="Times New Roman" w:hAnsi="Times New Roman" w:cs="Times New Roman"/>
+                          <w:sz w:val="24"/>
+                          <w:szCs w:val="24"/>
+                          <w:lang w:eastAsia="fr-FR"/>
+                        </w:rPr>
+                        <w:t>add</w:t>
+                      </w:r>
+                      <w:proofErr w:type="spellEnd"/>
+                      <w:r>
+                        <w:rPr>
+                          <w:rFonts w:ascii="Times New Roman" w:eastAsia="Times New Roman" w:hAnsi="Times New Roman" w:cs="Times New Roman"/>
+                          <w:sz w:val="24"/>
+                          <w:szCs w:val="24"/>
+                          <w:lang w:eastAsia="fr-FR"/>
+                        </w:rPr>
+                        <w:t xml:space="preserve"> 192.168.4.2 255.255.255.0</w:t>
                       </w:r>
                     </w:p>
                     <w:p>
@@ -4195,6 +4090,7 @@
                           <w:lang w:eastAsia="fr-FR"/>
                         </w:rPr>
                       </w:pPr>
+                      <w:proofErr w:type="gramStart"/>
                       <w:r>
                         <w:rPr>
                           <w:rFonts w:ascii="Times New Roman" w:eastAsia="Times New Roman" w:hAnsi="Times New Roman" w:cs="Times New Roman"/>
@@ -4204,6 +4100,7 @@
                         </w:rPr>
                         <w:t>exit</w:t>
                       </w:r>
+                      <w:proofErr w:type="gramEnd"/>
                     </w:p>
                     <w:p>
                       <w:pPr>
@@ -4215,14 +4112,27 @@
                           <w:lang w:eastAsia="fr-FR"/>
                         </w:rPr>
                       </w:pPr>
-                      <w:r>
-                        <w:rPr>
-                          <w:rFonts w:ascii="Times New Roman" w:eastAsia="Times New Roman" w:hAnsi="Times New Roman" w:cs="Times New Roman"/>
-                          <w:sz w:val="24"/>
-                          <w:szCs w:val="24"/>
-                          <w:lang w:eastAsia="fr-FR"/>
-                        </w:rPr>
-                        <w:t>int f 0/1</w:t>
+                      <w:proofErr w:type="spellStart"/>
+                      <w:proofErr w:type="gramStart"/>
+                      <w:r>
+                        <w:rPr>
+                          <w:rFonts w:ascii="Times New Roman" w:eastAsia="Times New Roman" w:hAnsi="Times New Roman" w:cs="Times New Roman"/>
+                          <w:sz w:val="24"/>
+                          <w:szCs w:val="24"/>
+                          <w:lang w:eastAsia="fr-FR"/>
+                        </w:rPr>
+                        <w:t>int</w:t>
+                      </w:r>
+                      <w:proofErr w:type="spellEnd"/>
+                      <w:proofErr w:type="gramEnd"/>
+                      <w:r>
+                        <w:rPr>
+                          <w:rFonts w:ascii="Times New Roman" w:eastAsia="Times New Roman" w:hAnsi="Times New Roman" w:cs="Times New Roman"/>
+                          <w:sz w:val="24"/>
+                          <w:szCs w:val="24"/>
+                          <w:lang w:eastAsia="fr-FR"/>
+                        </w:rPr>
+                        <w:t xml:space="preserve"> f 0/1</w:t>
                       </w:r>
                     </w:p>
                     <w:p>
@@ -4235,14 +4145,25 @@
                           <w:lang w:eastAsia="fr-FR"/>
                         </w:rPr>
                       </w:pPr>
-                      <w:r>
-                        <w:rPr>
-                          <w:rFonts w:ascii="Times New Roman" w:eastAsia="Times New Roman" w:hAnsi="Times New Roman" w:cs="Times New Roman"/>
-                          <w:sz w:val="24"/>
-                          <w:szCs w:val="24"/>
-                          <w:lang w:eastAsia="fr-FR"/>
-                        </w:rPr>
-                        <w:t>no sh</w:t>
+                      <w:proofErr w:type="gramStart"/>
+                      <w:r>
+                        <w:rPr>
+                          <w:rFonts w:ascii="Times New Roman" w:eastAsia="Times New Roman" w:hAnsi="Times New Roman" w:cs="Times New Roman"/>
+                          <w:sz w:val="24"/>
+                          <w:szCs w:val="24"/>
+                          <w:lang w:eastAsia="fr-FR"/>
+                        </w:rPr>
+                        <w:t>no</w:t>
+                      </w:r>
+                      <w:proofErr w:type="gramEnd"/>
+                      <w:r>
+                        <w:rPr>
+                          <w:rFonts w:ascii="Times New Roman" w:eastAsia="Times New Roman" w:hAnsi="Times New Roman" w:cs="Times New Roman"/>
+                          <w:sz w:val="24"/>
+                          <w:szCs w:val="24"/>
+                          <w:lang w:eastAsia="fr-FR"/>
+                        </w:rPr>
+                        <w:t xml:space="preserve"> sh</w:t>
                       </w:r>
                     </w:p>
                     <w:p>
@@ -4255,14 +4176,47 @@
                           <w:lang w:eastAsia="fr-FR"/>
                         </w:rPr>
                       </w:pPr>
-                      <w:r>
-                        <w:rPr>
-                          <w:rFonts w:ascii="Times New Roman" w:eastAsia="Times New Roman" w:hAnsi="Times New Roman" w:cs="Times New Roman"/>
-                          <w:sz w:val="24"/>
-                          <w:szCs w:val="24"/>
-                          <w:lang w:eastAsia="fr-FR"/>
-                        </w:rPr>
-                        <w:t>ip add 192.168.5.2 255.255.255.0</w:t>
+                      <w:proofErr w:type="spellStart"/>
+                      <w:proofErr w:type="gramStart"/>
+                      <w:r>
+                        <w:rPr>
+                          <w:rFonts w:ascii="Times New Roman" w:eastAsia="Times New Roman" w:hAnsi="Times New Roman" w:cs="Times New Roman"/>
+                          <w:sz w:val="24"/>
+                          <w:szCs w:val="24"/>
+                          <w:lang w:eastAsia="fr-FR"/>
+                        </w:rPr>
+                        <w:t>ip</w:t>
+                      </w:r>
+                      <w:proofErr w:type="spellEnd"/>
+                      <w:proofErr w:type="gramEnd"/>
+                      <w:r>
+                        <w:rPr>
+                          <w:rFonts w:ascii="Times New Roman" w:eastAsia="Times New Roman" w:hAnsi="Times New Roman" w:cs="Times New Roman"/>
+                          <w:sz w:val="24"/>
+                          <w:szCs w:val="24"/>
+                          <w:lang w:eastAsia="fr-FR"/>
+                        </w:rPr>
+                        <w:t xml:space="preserve"> </w:t>
+                      </w:r>
+                      <w:proofErr w:type="spellStart"/>
+                      <w:r>
+                        <w:rPr>
+                          <w:rFonts w:ascii="Times New Roman" w:eastAsia="Times New Roman" w:hAnsi="Times New Roman" w:cs="Times New Roman"/>
+                          <w:sz w:val="24"/>
+                          <w:szCs w:val="24"/>
+                          <w:lang w:eastAsia="fr-FR"/>
+                        </w:rPr>
+                        <w:t>add</w:t>
+                      </w:r>
+                      <w:proofErr w:type="spellEnd"/>
+                      <w:r>
+                        <w:rPr>
+                          <w:rFonts w:ascii="Times New Roman" w:eastAsia="Times New Roman" w:hAnsi="Times New Roman" w:cs="Times New Roman"/>
+                          <w:sz w:val="24"/>
+                          <w:szCs w:val="24"/>
+                          <w:lang w:eastAsia="fr-FR"/>
+                        </w:rPr>
+                        <w:t xml:space="preserve"> 192.168.5.2 255.255.255.0</w:t>
                       </w:r>
                     </w:p>
                     <w:p>
@@ -4275,6 +4229,7 @@
                           <w:lang w:eastAsia="fr-FR"/>
                         </w:rPr>
                       </w:pPr>
+                      <w:proofErr w:type="gramStart"/>
                       <w:r>
                         <w:rPr>
                           <w:rFonts w:ascii="Times New Roman" w:eastAsia="Times New Roman" w:hAnsi="Times New Roman" w:cs="Times New Roman"/>
@@ -4284,6 +4239,7 @@
                         </w:rPr>
                         <w:t>exit</w:t>
                       </w:r>
+                      <w:proofErr w:type="gramEnd"/>
                     </w:p>
                     <w:p>
                       <w:pPr>
@@ -4295,14 +4251,27 @@
                           <w:lang w:eastAsia="fr-FR"/>
                         </w:rPr>
                       </w:pPr>
-                      <w:r>
-                        <w:rPr>
-                          <w:rFonts w:ascii="Times New Roman" w:eastAsia="Times New Roman" w:hAnsi="Times New Roman" w:cs="Times New Roman"/>
-                          <w:sz w:val="24"/>
-                          <w:szCs w:val="24"/>
-                          <w:lang w:eastAsia="fr-FR"/>
-                        </w:rPr>
-                        <w:t>int f 0/0.2</w:t>
+                      <w:proofErr w:type="spellStart"/>
+                      <w:proofErr w:type="gramStart"/>
+                      <w:r>
+                        <w:rPr>
+                          <w:rFonts w:ascii="Times New Roman" w:eastAsia="Times New Roman" w:hAnsi="Times New Roman" w:cs="Times New Roman"/>
+                          <w:sz w:val="24"/>
+                          <w:szCs w:val="24"/>
+                          <w:lang w:eastAsia="fr-FR"/>
+                        </w:rPr>
+                        <w:t>int</w:t>
+                      </w:r>
+                      <w:proofErr w:type="spellEnd"/>
+                      <w:proofErr w:type="gramEnd"/>
+                      <w:r>
+                        <w:rPr>
+                          <w:rFonts w:ascii="Times New Roman" w:eastAsia="Times New Roman" w:hAnsi="Times New Roman" w:cs="Times New Roman"/>
+                          <w:sz w:val="24"/>
+                          <w:szCs w:val="24"/>
+                          <w:lang w:eastAsia="fr-FR"/>
+                        </w:rPr>
+                        <w:t xml:space="preserve"> f 0/0.2</w:t>
                       </w:r>
                     </w:p>
                     <w:p>
@@ -4315,14 +4284,25 @@
                           <w:lang w:eastAsia="fr-FR"/>
                         </w:rPr>
                       </w:pPr>
-                      <w:r>
-                        <w:rPr>
-                          <w:rFonts w:ascii="Times New Roman" w:eastAsia="Times New Roman" w:hAnsi="Times New Roman" w:cs="Times New Roman"/>
-                          <w:sz w:val="24"/>
-                          <w:szCs w:val="24"/>
-                          <w:lang w:eastAsia="fr-FR"/>
-                        </w:rPr>
-                        <w:t xml:space="preserve">no sh </w:t>
+                      <w:proofErr w:type="gramStart"/>
+                      <w:r>
+                        <w:rPr>
+                          <w:rFonts w:ascii="Times New Roman" w:eastAsia="Times New Roman" w:hAnsi="Times New Roman" w:cs="Times New Roman"/>
+                          <w:sz w:val="24"/>
+                          <w:szCs w:val="24"/>
+                          <w:lang w:eastAsia="fr-FR"/>
+                        </w:rPr>
+                        <w:t>no</w:t>
+                      </w:r>
+                      <w:proofErr w:type="gramEnd"/>
+                      <w:r>
+                        <w:rPr>
+                          <w:rFonts w:ascii="Times New Roman" w:eastAsia="Times New Roman" w:hAnsi="Times New Roman" w:cs="Times New Roman"/>
+                          <w:sz w:val="24"/>
+                          <w:szCs w:val="24"/>
+                          <w:lang w:eastAsia="fr-FR"/>
+                        </w:rPr>
+                        <w:t xml:space="preserve"> sh </w:t>
                       </w:r>
                     </w:p>
                     <w:p>
@@ -4335,14 +4315,27 @@
                           <w:lang w:eastAsia="fr-FR"/>
                         </w:rPr>
                       </w:pPr>
-                      <w:r>
-                        <w:rPr>
-                          <w:rFonts w:ascii="Times New Roman" w:eastAsia="Times New Roman" w:hAnsi="Times New Roman" w:cs="Times New Roman"/>
-                          <w:sz w:val="24"/>
-                          <w:szCs w:val="24"/>
-                          <w:lang w:eastAsia="fr-FR"/>
-                        </w:rPr>
-                        <w:t xml:space="preserve">enc dot1Q 2 </w:t>
+                      <w:proofErr w:type="spellStart"/>
+                      <w:proofErr w:type="gramStart"/>
+                      <w:r>
+                        <w:rPr>
+                          <w:rFonts w:ascii="Times New Roman" w:eastAsia="Times New Roman" w:hAnsi="Times New Roman" w:cs="Times New Roman"/>
+                          <w:sz w:val="24"/>
+                          <w:szCs w:val="24"/>
+                          <w:lang w:eastAsia="fr-FR"/>
+                        </w:rPr>
+                        <w:t>enc</w:t>
+                      </w:r>
+                      <w:proofErr w:type="spellEnd"/>
+                      <w:proofErr w:type="gramEnd"/>
+                      <w:r>
+                        <w:rPr>
+                          <w:rFonts w:ascii="Times New Roman" w:eastAsia="Times New Roman" w:hAnsi="Times New Roman" w:cs="Times New Roman"/>
+                          <w:sz w:val="24"/>
+                          <w:szCs w:val="24"/>
+                          <w:lang w:eastAsia="fr-FR"/>
+                        </w:rPr>
+                        <w:t xml:space="preserve"> dot1Q 2 </w:t>
                       </w:r>
                     </w:p>
                     <w:p>
@@ -4355,14 +4348,47 @@
                           <w:lang w:eastAsia="fr-FR"/>
                         </w:rPr>
                       </w:pPr>
-                      <w:r>
-                        <w:rPr>
-                          <w:rFonts w:ascii="Times New Roman" w:eastAsia="Times New Roman" w:hAnsi="Times New Roman" w:cs="Times New Roman"/>
-                          <w:sz w:val="24"/>
-                          <w:szCs w:val="24"/>
-                          <w:lang w:eastAsia="fr-FR"/>
-                        </w:rPr>
-                        <w:t>ip add 192.168.2.1 255.255.255.0</w:t>
+                      <w:proofErr w:type="spellStart"/>
+                      <w:proofErr w:type="gramStart"/>
+                      <w:r>
+                        <w:rPr>
+                          <w:rFonts w:ascii="Times New Roman" w:eastAsia="Times New Roman" w:hAnsi="Times New Roman" w:cs="Times New Roman"/>
+                          <w:sz w:val="24"/>
+                          <w:szCs w:val="24"/>
+                          <w:lang w:eastAsia="fr-FR"/>
+                        </w:rPr>
+                        <w:t>ip</w:t>
+                      </w:r>
+                      <w:proofErr w:type="spellEnd"/>
+                      <w:proofErr w:type="gramEnd"/>
+                      <w:r>
+                        <w:rPr>
+                          <w:rFonts w:ascii="Times New Roman" w:eastAsia="Times New Roman" w:hAnsi="Times New Roman" w:cs="Times New Roman"/>
+                          <w:sz w:val="24"/>
+                          <w:szCs w:val="24"/>
+                          <w:lang w:eastAsia="fr-FR"/>
+                        </w:rPr>
+                        <w:t xml:space="preserve"> </w:t>
+                      </w:r>
+                      <w:proofErr w:type="spellStart"/>
+                      <w:r>
+                        <w:rPr>
+                          <w:rFonts w:ascii="Times New Roman" w:eastAsia="Times New Roman" w:hAnsi="Times New Roman" w:cs="Times New Roman"/>
+                          <w:sz w:val="24"/>
+                          <w:szCs w:val="24"/>
+                          <w:lang w:eastAsia="fr-FR"/>
+                        </w:rPr>
+                        <w:t>add</w:t>
+                      </w:r>
+                      <w:proofErr w:type="spellEnd"/>
+                      <w:r>
+                        <w:rPr>
+                          <w:rFonts w:ascii="Times New Roman" w:eastAsia="Times New Roman" w:hAnsi="Times New Roman" w:cs="Times New Roman"/>
+                          <w:sz w:val="24"/>
+                          <w:szCs w:val="24"/>
+                          <w:lang w:eastAsia="fr-FR"/>
+                        </w:rPr>
+                        <w:t xml:space="preserve"> 192.168.2.1 255.255.255.0</w:t>
                       </w:r>
                     </w:p>
                     <w:p>
@@ -4375,14 +4401,45 @@
                           <w:lang w:eastAsia="fr-FR"/>
                         </w:rPr>
                       </w:pPr>
-                      <w:r>
-                        <w:rPr>
-                          <w:rFonts w:ascii="Times New Roman" w:eastAsia="Times New Roman" w:hAnsi="Times New Roman" w:cs="Times New Roman"/>
-                          <w:sz w:val="24"/>
-                          <w:szCs w:val="24"/>
-                          <w:lang w:eastAsia="fr-FR"/>
-                        </w:rPr>
-                        <w:t>standby 2 ip 192.168.2.254</w:t>
+                      <w:proofErr w:type="gramStart"/>
+                      <w:r>
+                        <w:rPr>
+                          <w:rFonts w:ascii="Times New Roman" w:eastAsia="Times New Roman" w:hAnsi="Times New Roman" w:cs="Times New Roman"/>
+                          <w:sz w:val="24"/>
+                          <w:szCs w:val="24"/>
+                          <w:lang w:eastAsia="fr-FR"/>
+                        </w:rPr>
+                        <w:t>standby</w:t>
+                      </w:r>
+                      <w:proofErr w:type="gramEnd"/>
+                      <w:r>
+                        <w:rPr>
+                          <w:rFonts w:ascii="Times New Roman" w:eastAsia="Times New Roman" w:hAnsi="Times New Roman" w:cs="Times New Roman"/>
+                          <w:sz w:val="24"/>
+                          <w:szCs w:val="24"/>
+                          <w:lang w:eastAsia="fr-FR"/>
+                        </w:rPr>
+                        <w:t xml:space="preserve"> 2 </w:t>
+                      </w:r>
+                      <w:proofErr w:type="spellStart"/>
+                      <w:r>
+                        <w:rPr>
+                          <w:rFonts w:ascii="Times New Roman" w:eastAsia="Times New Roman" w:hAnsi="Times New Roman" w:cs="Times New Roman"/>
+                          <w:sz w:val="24"/>
+                          <w:szCs w:val="24"/>
+                          <w:lang w:eastAsia="fr-FR"/>
+                        </w:rPr>
+                        <w:t>ip</w:t>
+                      </w:r>
+                      <w:proofErr w:type="spellEnd"/>
+                      <w:r>
+                        <w:rPr>
+                          <w:rFonts w:ascii="Times New Roman" w:eastAsia="Times New Roman" w:hAnsi="Times New Roman" w:cs="Times New Roman"/>
+                          <w:sz w:val="24"/>
+                          <w:szCs w:val="24"/>
+                          <w:lang w:eastAsia="fr-FR"/>
+                        </w:rPr>
+                        <w:t xml:space="preserve"> 192.168.2.254</w:t>
                       </w:r>
                     </w:p>
                     <w:p>
@@ -4395,6 +4452,7 @@
                           <w:lang w:eastAsia="fr-FR"/>
                         </w:rPr>
                       </w:pPr>
+                      <w:proofErr w:type="gramStart"/>
                       <w:r>
                         <w:rPr>
                           <w:rFonts w:ascii="Times New Roman" w:eastAsia="Times New Roman" w:hAnsi="Times New Roman" w:cs="Times New Roman"/>
@@ -4404,6 +4462,7 @@
                         </w:rPr>
                         <w:t>exit</w:t>
                       </w:r>
+                      <w:proofErr w:type="gramEnd"/>
                     </w:p>
                     <w:p>
                       <w:pPr>
@@ -4415,14 +4474,27 @@
                           <w:lang w:eastAsia="fr-FR"/>
                         </w:rPr>
                       </w:pPr>
-                      <w:r>
-                        <w:rPr>
-                          <w:rFonts w:ascii="Times New Roman" w:eastAsia="Times New Roman" w:hAnsi="Times New Roman" w:cs="Times New Roman"/>
-                          <w:sz w:val="24"/>
-                          <w:szCs w:val="24"/>
-                          <w:lang w:eastAsia="fr-FR"/>
-                        </w:rPr>
-                        <w:t>int f 0/1.3</w:t>
+                      <w:proofErr w:type="spellStart"/>
+                      <w:proofErr w:type="gramStart"/>
+                      <w:r>
+                        <w:rPr>
+                          <w:rFonts w:ascii="Times New Roman" w:eastAsia="Times New Roman" w:hAnsi="Times New Roman" w:cs="Times New Roman"/>
+                          <w:sz w:val="24"/>
+                          <w:szCs w:val="24"/>
+                          <w:lang w:eastAsia="fr-FR"/>
+                        </w:rPr>
+                        <w:t>int</w:t>
+                      </w:r>
+                      <w:proofErr w:type="spellEnd"/>
+                      <w:proofErr w:type="gramEnd"/>
+                      <w:r>
+                        <w:rPr>
+                          <w:rFonts w:ascii="Times New Roman" w:eastAsia="Times New Roman" w:hAnsi="Times New Roman" w:cs="Times New Roman"/>
+                          <w:sz w:val="24"/>
+                          <w:szCs w:val="24"/>
+                          <w:lang w:eastAsia="fr-FR"/>
+                        </w:rPr>
+                        <w:t xml:space="preserve"> f 0/1.3</w:t>
                       </w:r>
                     </w:p>
                     <w:p>
@@ -4435,14 +4507,25 @@
                           <w:lang w:eastAsia="fr-FR"/>
                         </w:rPr>
                       </w:pPr>
-                      <w:r>
-                        <w:rPr>
-                          <w:rFonts w:ascii="Times New Roman" w:eastAsia="Times New Roman" w:hAnsi="Times New Roman" w:cs="Times New Roman"/>
-                          <w:sz w:val="24"/>
-                          <w:szCs w:val="24"/>
-                          <w:lang w:eastAsia="fr-FR"/>
-                        </w:rPr>
-                        <w:t>no sh</w:t>
+                      <w:proofErr w:type="gramStart"/>
+                      <w:r>
+                        <w:rPr>
+                          <w:rFonts w:ascii="Times New Roman" w:eastAsia="Times New Roman" w:hAnsi="Times New Roman" w:cs="Times New Roman"/>
+                          <w:sz w:val="24"/>
+                          <w:szCs w:val="24"/>
+                          <w:lang w:eastAsia="fr-FR"/>
+                        </w:rPr>
+                        <w:t>no</w:t>
+                      </w:r>
+                      <w:proofErr w:type="gramEnd"/>
+                      <w:r>
+                        <w:rPr>
+                          <w:rFonts w:ascii="Times New Roman" w:eastAsia="Times New Roman" w:hAnsi="Times New Roman" w:cs="Times New Roman"/>
+                          <w:sz w:val="24"/>
+                          <w:szCs w:val="24"/>
+                          <w:lang w:eastAsia="fr-FR"/>
+                        </w:rPr>
+                        <w:t xml:space="preserve"> sh</w:t>
                       </w:r>
                     </w:p>
                     <w:p>
@@ -4455,14 +4538,27 @@
                           <w:lang w:eastAsia="fr-FR"/>
                         </w:rPr>
                       </w:pPr>
-                      <w:r>
-                        <w:rPr>
-                          <w:rFonts w:ascii="Times New Roman" w:eastAsia="Times New Roman" w:hAnsi="Times New Roman" w:cs="Times New Roman"/>
-                          <w:sz w:val="24"/>
-                          <w:szCs w:val="24"/>
-                          <w:lang w:eastAsia="fr-FR"/>
-                        </w:rPr>
-                        <w:t>enc dot1Q 3</w:t>
+                      <w:proofErr w:type="spellStart"/>
+                      <w:proofErr w:type="gramStart"/>
+                      <w:r>
+                        <w:rPr>
+                          <w:rFonts w:ascii="Times New Roman" w:eastAsia="Times New Roman" w:hAnsi="Times New Roman" w:cs="Times New Roman"/>
+                          <w:sz w:val="24"/>
+                          <w:szCs w:val="24"/>
+                          <w:lang w:eastAsia="fr-FR"/>
+                        </w:rPr>
+                        <w:t>enc</w:t>
+                      </w:r>
+                      <w:proofErr w:type="spellEnd"/>
+                      <w:proofErr w:type="gramEnd"/>
+                      <w:r>
+                        <w:rPr>
+                          <w:rFonts w:ascii="Times New Roman" w:eastAsia="Times New Roman" w:hAnsi="Times New Roman" w:cs="Times New Roman"/>
+                          <w:sz w:val="24"/>
+                          <w:szCs w:val="24"/>
+                          <w:lang w:eastAsia="fr-FR"/>
+                        </w:rPr>
+                        <w:t xml:space="preserve"> dot1Q 3</w:t>
                       </w:r>
                     </w:p>
                     <w:p>
@@ -4475,14 +4571,47 @@
                           <w:lang w:eastAsia="fr-FR"/>
                         </w:rPr>
                       </w:pPr>
-                      <w:r>
-                        <w:rPr>
-                          <w:rFonts w:ascii="Times New Roman" w:eastAsia="Times New Roman" w:hAnsi="Times New Roman" w:cs="Times New Roman"/>
-                          <w:sz w:val="24"/>
-                          <w:szCs w:val="24"/>
-                          <w:lang w:eastAsia="fr-FR"/>
-                        </w:rPr>
-                        <w:t>ip add 192.168.3.1 255.255.255.0</w:t>
+                      <w:proofErr w:type="spellStart"/>
+                      <w:proofErr w:type="gramStart"/>
+                      <w:r>
+                        <w:rPr>
+                          <w:rFonts w:ascii="Times New Roman" w:eastAsia="Times New Roman" w:hAnsi="Times New Roman" w:cs="Times New Roman"/>
+                          <w:sz w:val="24"/>
+                          <w:szCs w:val="24"/>
+                          <w:lang w:eastAsia="fr-FR"/>
+                        </w:rPr>
+                        <w:t>ip</w:t>
+                      </w:r>
+                      <w:proofErr w:type="spellEnd"/>
+                      <w:proofErr w:type="gramEnd"/>
+                      <w:r>
+                        <w:rPr>
+                          <w:rFonts w:ascii="Times New Roman" w:eastAsia="Times New Roman" w:hAnsi="Times New Roman" w:cs="Times New Roman"/>
+                          <w:sz w:val="24"/>
+                          <w:szCs w:val="24"/>
+                          <w:lang w:eastAsia="fr-FR"/>
+                        </w:rPr>
+                        <w:t xml:space="preserve"> </w:t>
+                      </w:r>
+                      <w:proofErr w:type="spellStart"/>
+                      <w:r>
+                        <w:rPr>
+                          <w:rFonts w:ascii="Times New Roman" w:eastAsia="Times New Roman" w:hAnsi="Times New Roman" w:cs="Times New Roman"/>
+                          <w:sz w:val="24"/>
+                          <w:szCs w:val="24"/>
+                          <w:lang w:eastAsia="fr-FR"/>
+                        </w:rPr>
+                        <w:t>add</w:t>
+                      </w:r>
+                      <w:proofErr w:type="spellEnd"/>
+                      <w:r>
+                        <w:rPr>
+                          <w:rFonts w:ascii="Times New Roman" w:eastAsia="Times New Roman" w:hAnsi="Times New Roman" w:cs="Times New Roman"/>
+                          <w:sz w:val="24"/>
+                          <w:szCs w:val="24"/>
+                          <w:lang w:eastAsia="fr-FR"/>
+                        </w:rPr>
+                        <w:t xml:space="preserve"> 192.168.3.1 255.255.255.0</w:t>
                       </w:r>
                     </w:p>
                     <w:p>
@@ -4495,14 +4624,45 @@
                           <w:lang w:eastAsia="fr-FR"/>
                         </w:rPr>
                       </w:pPr>
-                      <w:r>
-                        <w:rPr>
-                          <w:rFonts w:ascii="Times New Roman" w:eastAsia="Times New Roman" w:hAnsi="Times New Roman" w:cs="Times New Roman"/>
-                          <w:sz w:val="24"/>
-                          <w:szCs w:val="24"/>
-                          <w:lang w:eastAsia="fr-FR"/>
-                        </w:rPr>
-                        <w:t>standby 3 ip 192.168.3..254</w:t>
+                      <w:proofErr w:type="gramStart"/>
+                      <w:r>
+                        <w:rPr>
+                          <w:rFonts w:ascii="Times New Roman" w:eastAsia="Times New Roman" w:hAnsi="Times New Roman" w:cs="Times New Roman"/>
+                          <w:sz w:val="24"/>
+                          <w:szCs w:val="24"/>
+                          <w:lang w:eastAsia="fr-FR"/>
+                        </w:rPr>
+                        <w:t>standby</w:t>
+                      </w:r>
+                      <w:proofErr w:type="gramEnd"/>
+                      <w:r>
+                        <w:rPr>
+                          <w:rFonts w:ascii="Times New Roman" w:eastAsia="Times New Roman" w:hAnsi="Times New Roman" w:cs="Times New Roman"/>
+                          <w:sz w:val="24"/>
+                          <w:szCs w:val="24"/>
+                          <w:lang w:eastAsia="fr-FR"/>
+                        </w:rPr>
+                        <w:t xml:space="preserve"> 3 </w:t>
+                      </w:r>
+                      <w:proofErr w:type="spellStart"/>
+                      <w:r>
+                        <w:rPr>
+                          <w:rFonts w:ascii="Times New Roman" w:eastAsia="Times New Roman" w:hAnsi="Times New Roman" w:cs="Times New Roman"/>
+                          <w:sz w:val="24"/>
+                          <w:szCs w:val="24"/>
+                          <w:lang w:eastAsia="fr-FR"/>
+                        </w:rPr>
+                        <w:t>ip</w:t>
+                      </w:r>
+                      <w:proofErr w:type="spellEnd"/>
+                      <w:r>
+                        <w:rPr>
+                          <w:rFonts w:ascii="Times New Roman" w:eastAsia="Times New Roman" w:hAnsi="Times New Roman" w:cs="Times New Roman"/>
+                          <w:sz w:val="24"/>
+                          <w:szCs w:val="24"/>
+                          <w:lang w:eastAsia="fr-FR"/>
+                        </w:rPr>
+                        <w:t xml:space="preserve"> 192.168.3..254</w:t>
                       </w:r>
                     </w:p>
                     <w:p>
@@ -4515,6 +4675,7 @@
                           <w:lang w:eastAsia="fr-FR"/>
                         </w:rPr>
                       </w:pPr>
+                      <w:proofErr w:type="gramStart"/>
                       <w:r>
                         <w:rPr>
                           <w:rFonts w:ascii="Times New Roman" w:eastAsia="Times New Roman" w:hAnsi="Times New Roman" w:cs="Times New Roman"/>
@@ -4524,8 +4685,11 @@
                         </w:rPr>
                         <w:t>end</w:t>
                       </w:r>
+                      <w:proofErr w:type="gramEnd"/>
                     </w:p>
                     <w:p>
+                      <w:proofErr w:type="spellStart"/>
+                      <w:proofErr w:type="gramStart"/>
                       <w:r>
                         <w:rPr>
                           <w:rFonts w:ascii="Times New Roman" w:eastAsia="Times New Roman" w:hAnsi="Times New Roman" w:cs="Times New Roman"/>
@@ -4535,6 +4699,8 @@
                         </w:rPr>
                         <w:t>wr</w:t>
                       </w:r>
+                      <w:proofErr w:type="spellEnd"/>
+                      <w:proofErr w:type="gramEnd"/>
                     </w:p>
                   </w:txbxContent>
                 </v:textbox>
@@ -4722,6 +4888,7 @@
           <w:szCs w:val="28"/>
           <w:lang w:eastAsia="fr-FR"/>
         </w:rPr>
+        <w:lastRenderedPageBreak/>
         <mc:AlternateContent>
           <mc:Choice Requires="wps">
             <w:drawing>
@@ -4785,7 +4952,6 @@
                                 <w:lang w:eastAsia="fr-FR"/>
                               </w:rPr>
                             </w:pPr>
-                            <w:proofErr w:type="spellStart"/>
                             <w:proofErr w:type="gramStart"/>
                             <w:r>
                               <w:rPr>
@@ -4796,7 +4962,6 @@
                               </w:rPr>
                               <w:t>conf</w:t>
                             </w:r>
-                            <w:proofErr w:type="spellEnd"/>
                             <w:proofErr w:type="gramEnd"/>
                             <w:r>
                               <w:rPr>
@@ -5560,7 +5725,7 @@
               </wp:anchor>
             </w:drawing>
           </mc:Choice>
-          <mc:Fallback xmlns:w16se="http://schemas.microsoft.com/office/word/2015/wordml/symex" xmlns:w16sdtdh="http://schemas.microsoft.com/office/word/2020/wordml/sdtdatahash" xmlns:w16="http://schemas.microsoft.com/office/word/2018/wordml" xmlns:w16cid="http://schemas.microsoft.com/office/word/2016/wordml/cid" xmlns:w16cex="http://schemas.microsoft.com/office/word/2018/wordml/cex" xmlns:am3d="http://schemas.microsoft.com/office/drawing/2017/model3d" xmlns:aink="http://schemas.microsoft.com/office/drawing/2016/ink" xmlns:cx8="http://schemas.microsoft.com/office/drawing/2016/5/14/chartex" xmlns:cx7="http://schemas.microsoft.com/office/drawing/2016/5/13/chartex" xmlns:cx6="http://schemas.microsoft.com/office/drawing/2016/5/12/chartex" xmlns:cx5="http://schemas.microsoft.com/office/drawing/2016/5/11/chartex" xmlns:cx4="http://schemas.microsoft.com/office/drawing/2016/5/10/chartex" xmlns:cx3="http://schemas.microsoft.com/office/drawing/2016/5/9/chartex" xmlns:cx2="http://schemas.microsoft.com/office/drawing/2015/10/21/chartex" xmlns:cx1="http://schemas.microsoft.com/office/drawing/2015/9/8/chartex" xmlns:cx="http://schemas.microsoft.com/office/drawing/2014/chartex">
+          <mc:Fallback>
             <w:pict>
               <v:shape w14:anchorId="299E2FA1" id="_x0000_s1032" type="#_x0000_t202" style="position:absolute;margin-left:123.2pt;margin-top:.65pt;width:182pt;height:110.6pt;z-index:251666432;visibility:visible;mso-wrap-style:square;mso-width-percent:0;mso-height-percent:200;mso-wrap-distance-left:9pt;mso-wrap-distance-top:3.6pt;mso-wrap-distance-right:9pt;mso-wrap-distance-bottom:3.6pt;mso-position-horizontal:absolute;mso-position-horizontal-relative:text;mso-position-vertical:absolute;mso-position-vertical-relative:text;mso-width-percent:0;mso-height-percent:200;mso-width-relative:margin;mso-height-relative:margin;v-text-anchor:top" o:gfxdata="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" filled="f" stroked="f">
                 <v:textbox style="mso-fit-shape-to-text:t">
@@ -5570,9 +5735,11 @@
                         <w:pStyle w:val="NormalWeb"/>
                         <w:spacing w:before="0" w:beforeAutospacing="0" w:after="0" w:afterAutospacing="0"/>
                       </w:pPr>
+                      <w:proofErr w:type="gramStart"/>
                       <w:r>
                         <w:t>en</w:t>
                       </w:r>
+                      <w:proofErr w:type="gramEnd"/>
                     </w:p>
                     <w:p>
                       <w:pPr>
@@ -5584,14 +5751,25 @@
                           <w:lang w:eastAsia="fr-FR"/>
                         </w:rPr>
                       </w:pPr>
-                      <w:r>
-                        <w:rPr>
-                          <w:rFonts w:ascii="Times New Roman" w:eastAsia="Times New Roman" w:hAnsi="Times New Roman" w:cs="Times New Roman"/>
-                          <w:sz w:val="24"/>
-                          <w:szCs w:val="24"/>
-                          <w:lang w:eastAsia="fr-FR"/>
-                        </w:rPr>
-                        <w:t>conf t</w:t>
+                      <w:proofErr w:type="gramStart"/>
+                      <w:r>
+                        <w:rPr>
+                          <w:rFonts w:ascii="Times New Roman" w:eastAsia="Times New Roman" w:hAnsi="Times New Roman" w:cs="Times New Roman"/>
+                          <w:sz w:val="24"/>
+                          <w:szCs w:val="24"/>
+                          <w:lang w:eastAsia="fr-FR"/>
+                        </w:rPr>
+                        <w:t>conf</w:t>
+                      </w:r>
+                      <w:proofErr w:type="gramEnd"/>
+                      <w:r>
+                        <w:rPr>
+                          <w:rFonts w:ascii="Times New Roman" w:eastAsia="Times New Roman" w:hAnsi="Times New Roman" w:cs="Times New Roman"/>
+                          <w:sz w:val="24"/>
+                          <w:szCs w:val="24"/>
+                          <w:lang w:eastAsia="fr-FR"/>
+                        </w:rPr>
+                        <w:t xml:space="preserve"> t</w:t>
                       </w:r>
                     </w:p>
                     <w:p>
@@ -5604,14 +5782,27 @@
                           <w:lang w:eastAsia="fr-FR"/>
                         </w:rPr>
                       </w:pPr>
-                      <w:r>
-                        <w:rPr>
-                          <w:rFonts w:ascii="Times New Roman" w:eastAsia="Times New Roman" w:hAnsi="Times New Roman" w:cs="Times New Roman"/>
-                          <w:sz w:val="24"/>
-                          <w:szCs w:val="24"/>
-                          <w:lang w:eastAsia="fr-FR"/>
-                        </w:rPr>
-                        <w:t>intferce f0/0</w:t>
+                      <w:proofErr w:type="spellStart"/>
+                      <w:proofErr w:type="gramStart"/>
+                      <w:r>
+                        <w:rPr>
+                          <w:rFonts w:ascii="Times New Roman" w:eastAsia="Times New Roman" w:hAnsi="Times New Roman" w:cs="Times New Roman"/>
+                          <w:sz w:val="24"/>
+                          <w:szCs w:val="24"/>
+                          <w:lang w:eastAsia="fr-FR"/>
+                        </w:rPr>
+                        <w:t>intferce</w:t>
+                      </w:r>
+                      <w:proofErr w:type="spellEnd"/>
+                      <w:proofErr w:type="gramEnd"/>
+                      <w:r>
+                        <w:rPr>
+                          <w:rFonts w:ascii="Times New Roman" w:eastAsia="Times New Roman" w:hAnsi="Times New Roman" w:cs="Times New Roman"/>
+                          <w:sz w:val="24"/>
+                          <w:szCs w:val="24"/>
+                          <w:lang w:eastAsia="fr-FR"/>
+                        </w:rPr>
+                        <w:t xml:space="preserve"> f0/0</w:t>
                       </w:r>
                     </w:p>
                     <w:p>
@@ -5624,14 +5815,25 @@
                           <w:lang w:eastAsia="fr-FR"/>
                         </w:rPr>
                       </w:pPr>
-                      <w:r>
-                        <w:rPr>
-                          <w:rFonts w:ascii="Times New Roman" w:eastAsia="Times New Roman" w:hAnsi="Times New Roman" w:cs="Times New Roman"/>
-                          <w:sz w:val="24"/>
-                          <w:szCs w:val="24"/>
-                          <w:lang w:eastAsia="fr-FR"/>
-                        </w:rPr>
-                        <w:t>no sh</w:t>
+                      <w:proofErr w:type="gramStart"/>
+                      <w:r>
+                        <w:rPr>
+                          <w:rFonts w:ascii="Times New Roman" w:eastAsia="Times New Roman" w:hAnsi="Times New Roman" w:cs="Times New Roman"/>
+                          <w:sz w:val="24"/>
+                          <w:szCs w:val="24"/>
+                          <w:lang w:eastAsia="fr-FR"/>
+                        </w:rPr>
+                        <w:t>no</w:t>
+                      </w:r>
+                      <w:proofErr w:type="gramEnd"/>
+                      <w:r>
+                        <w:rPr>
+                          <w:rFonts w:ascii="Times New Roman" w:eastAsia="Times New Roman" w:hAnsi="Times New Roman" w:cs="Times New Roman"/>
+                          <w:sz w:val="24"/>
+                          <w:szCs w:val="24"/>
+                          <w:lang w:eastAsia="fr-FR"/>
+                        </w:rPr>
+                        <w:t xml:space="preserve"> sh</w:t>
                       </w:r>
                     </w:p>
                     <w:p>
@@ -5644,14 +5846,47 @@
                           <w:lang w:eastAsia="fr-FR"/>
                         </w:rPr>
                       </w:pPr>
-                      <w:r>
-                        <w:rPr>
-                          <w:rFonts w:ascii="Times New Roman" w:eastAsia="Times New Roman" w:hAnsi="Times New Roman" w:cs="Times New Roman"/>
-                          <w:sz w:val="24"/>
-                          <w:szCs w:val="24"/>
-                          <w:lang w:eastAsia="fr-FR"/>
-                        </w:rPr>
-                        <w:t>ip add 192.168.4.3 255.255.255.0</w:t>
+                      <w:proofErr w:type="spellStart"/>
+                      <w:proofErr w:type="gramStart"/>
+                      <w:r>
+                        <w:rPr>
+                          <w:rFonts w:ascii="Times New Roman" w:eastAsia="Times New Roman" w:hAnsi="Times New Roman" w:cs="Times New Roman"/>
+                          <w:sz w:val="24"/>
+                          <w:szCs w:val="24"/>
+                          <w:lang w:eastAsia="fr-FR"/>
+                        </w:rPr>
+                        <w:t>ip</w:t>
+                      </w:r>
+                      <w:proofErr w:type="spellEnd"/>
+                      <w:proofErr w:type="gramEnd"/>
+                      <w:r>
+                        <w:rPr>
+                          <w:rFonts w:ascii="Times New Roman" w:eastAsia="Times New Roman" w:hAnsi="Times New Roman" w:cs="Times New Roman"/>
+                          <w:sz w:val="24"/>
+                          <w:szCs w:val="24"/>
+                          <w:lang w:eastAsia="fr-FR"/>
+                        </w:rPr>
+                        <w:t xml:space="preserve"> </w:t>
+                      </w:r>
+                      <w:proofErr w:type="spellStart"/>
+                      <w:r>
+                        <w:rPr>
+                          <w:rFonts w:ascii="Times New Roman" w:eastAsia="Times New Roman" w:hAnsi="Times New Roman" w:cs="Times New Roman"/>
+                          <w:sz w:val="24"/>
+                          <w:szCs w:val="24"/>
+                          <w:lang w:eastAsia="fr-FR"/>
+                        </w:rPr>
+                        <w:t>add</w:t>
+                      </w:r>
+                      <w:proofErr w:type="spellEnd"/>
+                      <w:r>
+                        <w:rPr>
+                          <w:rFonts w:ascii="Times New Roman" w:eastAsia="Times New Roman" w:hAnsi="Times New Roman" w:cs="Times New Roman"/>
+                          <w:sz w:val="24"/>
+                          <w:szCs w:val="24"/>
+                          <w:lang w:eastAsia="fr-FR"/>
+                        </w:rPr>
+                        <w:t xml:space="preserve"> 192.168.4.3 255.255.255.0</w:t>
                       </w:r>
                     </w:p>
                     <w:p>
@@ -5664,6 +5899,7 @@
                           <w:lang w:eastAsia="fr-FR"/>
                         </w:rPr>
                       </w:pPr>
+                      <w:proofErr w:type="gramStart"/>
                       <w:r>
                         <w:rPr>
                           <w:rFonts w:ascii="Times New Roman" w:eastAsia="Times New Roman" w:hAnsi="Times New Roman" w:cs="Times New Roman"/>
@@ -5673,6 +5909,7 @@
                         </w:rPr>
                         <w:t>exit</w:t>
                       </w:r>
+                      <w:proofErr w:type="gramEnd"/>
                     </w:p>
                     <w:p>
                       <w:pPr>
@@ -5684,14 +5921,27 @@
                           <w:lang w:eastAsia="fr-FR"/>
                         </w:rPr>
                       </w:pPr>
-                      <w:r>
-                        <w:rPr>
-                          <w:rFonts w:ascii="Times New Roman" w:eastAsia="Times New Roman" w:hAnsi="Times New Roman" w:cs="Times New Roman"/>
-                          <w:sz w:val="24"/>
-                          <w:szCs w:val="24"/>
-                          <w:lang w:eastAsia="fr-FR"/>
-                        </w:rPr>
-                        <w:t>int f 0/1</w:t>
+                      <w:proofErr w:type="spellStart"/>
+                      <w:proofErr w:type="gramStart"/>
+                      <w:r>
+                        <w:rPr>
+                          <w:rFonts w:ascii="Times New Roman" w:eastAsia="Times New Roman" w:hAnsi="Times New Roman" w:cs="Times New Roman"/>
+                          <w:sz w:val="24"/>
+                          <w:szCs w:val="24"/>
+                          <w:lang w:eastAsia="fr-FR"/>
+                        </w:rPr>
+                        <w:t>int</w:t>
+                      </w:r>
+                      <w:proofErr w:type="spellEnd"/>
+                      <w:proofErr w:type="gramEnd"/>
+                      <w:r>
+                        <w:rPr>
+                          <w:rFonts w:ascii="Times New Roman" w:eastAsia="Times New Roman" w:hAnsi="Times New Roman" w:cs="Times New Roman"/>
+                          <w:sz w:val="24"/>
+                          <w:szCs w:val="24"/>
+                          <w:lang w:eastAsia="fr-FR"/>
+                        </w:rPr>
+                        <w:t xml:space="preserve"> f 0/1</w:t>
                       </w:r>
                     </w:p>
                     <w:p>
@@ -5704,14 +5954,25 @@
                           <w:lang w:eastAsia="fr-FR"/>
                         </w:rPr>
                       </w:pPr>
-                      <w:r>
-                        <w:rPr>
-                          <w:rFonts w:ascii="Times New Roman" w:eastAsia="Times New Roman" w:hAnsi="Times New Roman" w:cs="Times New Roman"/>
-                          <w:sz w:val="24"/>
-                          <w:szCs w:val="24"/>
-                          <w:lang w:eastAsia="fr-FR"/>
-                        </w:rPr>
-                        <w:t>no sh</w:t>
+                      <w:proofErr w:type="gramStart"/>
+                      <w:r>
+                        <w:rPr>
+                          <w:rFonts w:ascii="Times New Roman" w:eastAsia="Times New Roman" w:hAnsi="Times New Roman" w:cs="Times New Roman"/>
+                          <w:sz w:val="24"/>
+                          <w:szCs w:val="24"/>
+                          <w:lang w:eastAsia="fr-FR"/>
+                        </w:rPr>
+                        <w:t>no</w:t>
+                      </w:r>
+                      <w:proofErr w:type="gramEnd"/>
+                      <w:r>
+                        <w:rPr>
+                          <w:rFonts w:ascii="Times New Roman" w:eastAsia="Times New Roman" w:hAnsi="Times New Roman" w:cs="Times New Roman"/>
+                          <w:sz w:val="24"/>
+                          <w:szCs w:val="24"/>
+                          <w:lang w:eastAsia="fr-FR"/>
+                        </w:rPr>
+                        <w:t xml:space="preserve"> sh</w:t>
                       </w:r>
                     </w:p>
                     <w:p>
@@ -5724,14 +5985,47 @@
                           <w:lang w:eastAsia="fr-FR"/>
                         </w:rPr>
                       </w:pPr>
-                      <w:r>
-                        <w:rPr>
-                          <w:rFonts w:ascii="Times New Roman" w:eastAsia="Times New Roman" w:hAnsi="Times New Roman" w:cs="Times New Roman"/>
-                          <w:sz w:val="24"/>
-                          <w:szCs w:val="24"/>
-                          <w:lang w:eastAsia="fr-FR"/>
-                        </w:rPr>
-                        <w:t>ip add 192.168.5.3 255.255.255.0</w:t>
+                      <w:proofErr w:type="spellStart"/>
+                      <w:proofErr w:type="gramStart"/>
+                      <w:r>
+                        <w:rPr>
+                          <w:rFonts w:ascii="Times New Roman" w:eastAsia="Times New Roman" w:hAnsi="Times New Roman" w:cs="Times New Roman"/>
+                          <w:sz w:val="24"/>
+                          <w:szCs w:val="24"/>
+                          <w:lang w:eastAsia="fr-FR"/>
+                        </w:rPr>
+                        <w:t>ip</w:t>
+                      </w:r>
+                      <w:proofErr w:type="spellEnd"/>
+                      <w:proofErr w:type="gramEnd"/>
+                      <w:r>
+                        <w:rPr>
+                          <w:rFonts w:ascii="Times New Roman" w:eastAsia="Times New Roman" w:hAnsi="Times New Roman" w:cs="Times New Roman"/>
+                          <w:sz w:val="24"/>
+                          <w:szCs w:val="24"/>
+                          <w:lang w:eastAsia="fr-FR"/>
+                        </w:rPr>
+                        <w:t xml:space="preserve"> </w:t>
+                      </w:r>
+                      <w:proofErr w:type="spellStart"/>
+                      <w:r>
+                        <w:rPr>
+                          <w:rFonts w:ascii="Times New Roman" w:eastAsia="Times New Roman" w:hAnsi="Times New Roman" w:cs="Times New Roman"/>
+                          <w:sz w:val="24"/>
+                          <w:szCs w:val="24"/>
+                          <w:lang w:eastAsia="fr-FR"/>
+                        </w:rPr>
+                        <w:t>add</w:t>
+                      </w:r>
+                      <w:proofErr w:type="spellEnd"/>
+                      <w:r>
+                        <w:rPr>
+                          <w:rFonts w:ascii="Times New Roman" w:eastAsia="Times New Roman" w:hAnsi="Times New Roman" w:cs="Times New Roman"/>
+                          <w:sz w:val="24"/>
+                          <w:szCs w:val="24"/>
+                          <w:lang w:eastAsia="fr-FR"/>
+                        </w:rPr>
+                        <w:t xml:space="preserve"> 192.168.5.3 255.255.255.0</w:t>
                       </w:r>
                     </w:p>
                     <w:p>
@@ -5744,6 +6038,7 @@
                           <w:lang w:eastAsia="fr-FR"/>
                         </w:rPr>
                       </w:pPr>
+                      <w:proofErr w:type="gramStart"/>
                       <w:r>
                         <w:rPr>
                           <w:rFonts w:ascii="Times New Roman" w:eastAsia="Times New Roman" w:hAnsi="Times New Roman" w:cs="Times New Roman"/>
@@ -5753,6 +6048,7 @@
                         </w:rPr>
                         <w:t>exit</w:t>
                       </w:r>
+                      <w:proofErr w:type="gramEnd"/>
                     </w:p>
                     <w:p>
                       <w:pPr>
@@ -5764,14 +6060,27 @@
                           <w:lang w:eastAsia="fr-FR"/>
                         </w:rPr>
                       </w:pPr>
-                      <w:r>
-                        <w:rPr>
-                          <w:rFonts w:ascii="Times New Roman" w:eastAsia="Times New Roman" w:hAnsi="Times New Roman" w:cs="Times New Roman"/>
-                          <w:sz w:val="24"/>
-                          <w:szCs w:val="24"/>
-                          <w:lang w:eastAsia="fr-FR"/>
-                        </w:rPr>
-                        <w:t>int f 0/0.2</w:t>
+                      <w:proofErr w:type="spellStart"/>
+                      <w:proofErr w:type="gramStart"/>
+                      <w:r>
+                        <w:rPr>
+                          <w:rFonts w:ascii="Times New Roman" w:eastAsia="Times New Roman" w:hAnsi="Times New Roman" w:cs="Times New Roman"/>
+                          <w:sz w:val="24"/>
+                          <w:szCs w:val="24"/>
+                          <w:lang w:eastAsia="fr-FR"/>
+                        </w:rPr>
+                        <w:t>int</w:t>
+                      </w:r>
+                      <w:proofErr w:type="spellEnd"/>
+                      <w:proofErr w:type="gramEnd"/>
+                      <w:r>
+                        <w:rPr>
+                          <w:rFonts w:ascii="Times New Roman" w:eastAsia="Times New Roman" w:hAnsi="Times New Roman" w:cs="Times New Roman"/>
+                          <w:sz w:val="24"/>
+                          <w:szCs w:val="24"/>
+                          <w:lang w:eastAsia="fr-FR"/>
+                        </w:rPr>
+                        <w:t xml:space="preserve"> f 0/0.2</w:t>
                       </w:r>
                     </w:p>
                     <w:p>
@@ -5784,14 +6093,25 @@
                           <w:lang w:eastAsia="fr-FR"/>
                         </w:rPr>
                       </w:pPr>
-                      <w:r>
-                        <w:rPr>
-                          <w:rFonts w:ascii="Times New Roman" w:eastAsia="Times New Roman" w:hAnsi="Times New Roman" w:cs="Times New Roman"/>
-                          <w:sz w:val="24"/>
-                          <w:szCs w:val="24"/>
-                          <w:lang w:eastAsia="fr-FR"/>
-                        </w:rPr>
-                        <w:t>no sh</w:t>
+                      <w:proofErr w:type="gramStart"/>
+                      <w:r>
+                        <w:rPr>
+                          <w:rFonts w:ascii="Times New Roman" w:eastAsia="Times New Roman" w:hAnsi="Times New Roman" w:cs="Times New Roman"/>
+                          <w:sz w:val="24"/>
+                          <w:szCs w:val="24"/>
+                          <w:lang w:eastAsia="fr-FR"/>
+                        </w:rPr>
+                        <w:t>no</w:t>
+                      </w:r>
+                      <w:proofErr w:type="gramEnd"/>
+                      <w:r>
+                        <w:rPr>
+                          <w:rFonts w:ascii="Times New Roman" w:eastAsia="Times New Roman" w:hAnsi="Times New Roman" w:cs="Times New Roman"/>
+                          <w:sz w:val="24"/>
+                          <w:szCs w:val="24"/>
+                          <w:lang w:eastAsia="fr-FR"/>
+                        </w:rPr>
+                        <w:t xml:space="preserve"> sh</w:t>
                       </w:r>
                     </w:p>
                     <w:p>
@@ -5804,14 +6124,27 @@
                           <w:lang w:eastAsia="fr-FR"/>
                         </w:rPr>
                       </w:pPr>
-                      <w:r>
-                        <w:rPr>
-                          <w:rFonts w:ascii="Times New Roman" w:eastAsia="Times New Roman" w:hAnsi="Times New Roman" w:cs="Times New Roman"/>
-                          <w:sz w:val="24"/>
-                          <w:szCs w:val="24"/>
-                          <w:lang w:eastAsia="fr-FR"/>
-                        </w:rPr>
-                        <w:t>enc dot1Q 2</w:t>
+                      <w:proofErr w:type="spellStart"/>
+                      <w:proofErr w:type="gramStart"/>
+                      <w:r>
+                        <w:rPr>
+                          <w:rFonts w:ascii="Times New Roman" w:eastAsia="Times New Roman" w:hAnsi="Times New Roman" w:cs="Times New Roman"/>
+                          <w:sz w:val="24"/>
+                          <w:szCs w:val="24"/>
+                          <w:lang w:eastAsia="fr-FR"/>
+                        </w:rPr>
+                        <w:t>enc</w:t>
+                      </w:r>
+                      <w:proofErr w:type="spellEnd"/>
+                      <w:proofErr w:type="gramEnd"/>
+                      <w:r>
+                        <w:rPr>
+                          <w:rFonts w:ascii="Times New Roman" w:eastAsia="Times New Roman" w:hAnsi="Times New Roman" w:cs="Times New Roman"/>
+                          <w:sz w:val="24"/>
+                          <w:szCs w:val="24"/>
+                          <w:lang w:eastAsia="fr-FR"/>
+                        </w:rPr>
+                        <w:t xml:space="preserve"> dot1Q 2</w:t>
                       </w:r>
                     </w:p>
                     <w:p>
@@ -5824,14 +6157,47 @@
                           <w:lang w:eastAsia="fr-FR"/>
                         </w:rPr>
                       </w:pPr>
-                      <w:r>
-                        <w:rPr>
-                          <w:rFonts w:ascii="Times New Roman" w:eastAsia="Times New Roman" w:hAnsi="Times New Roman" w:cs="Times New Roman"/>
-                          <w:sz w:val="24"/>
-                          <w:szCs w:val="24"/>
-                          <w:lang w:eastAsia="fr-FR"/>
-                        </w:rPr>
-                        <w:t>ip add 192.168.2.2 255.255.255.0</w:t>
+                      <w:proofErr w:type="spellStart"/>
+                      <w:proofErr w:type="gramStart"/>
+                      <w:r>
+                        <w:rPr>
+                          <w:rFonts w:ascii="Times New Roman" w:eastAsia="Times New Roman" w:hAnsi="Times New Roman" w:cs="Times New Roman"/>
+                          <w:sz w:val="24"/>
+                          <w:szCs w:val="24"/>
+                          <w:lang w:eastAsia="fr-FR"/>
+                        </w:rPr>
+                        <w:t>ip</w:t>
+                      </w:r>
+                      <w:proofErr w:type="spellEnd"/>
+                      <w:proofErr w:type="gramEnd"/>
+                      <w:r>
+                        <w:rPr>
+                          <w:rFonts w:ascii="Times New Roman" w:eastAsia="Times New Roman" w:hAnsi="Times New Roman" w:cs="Times New Roman"/>
+                          <w:sz w:val="24"/>
+                          <w:szCs w:val="24"/>
+                          <w:lang w:eastAsia="fr-FR"/>
+                        </w:rPr>
+                        <w:t xml:space="preserve"> </w:t>
+                      </w:r>
+                      <w:proofErr w:type="spellStart"/>
+                      <w:r>
+                        <w:rPr>
+                          <w:rFonts w:ascii="Times New Roman" w:eastAsia="Times New Roman" w:hAnsi="Times New Roman" w:cs="Times New Roman"/>
+                          <w:sz w:val="24"/>
+                          <w:szCs w:val="24"/>
+                          <w:lang w:eastAsia="fr-FR"/>
+                        </w:rPr>
+                        <w:t>add</w:t>
+                      </w:r>
+                      <w:proofErr w:type="spellEnd"/>
+                      <w:r>
+                        <w:rPr>
+                          <w:rFonts w:ascii="Times New Roman" w:eastAsia="Times New Roman" w:hAnsi="Times New Roman" w:cs="Times New Roman"/>
+                          <w:sz w:val="24"/>
+                          <w:szCs w:val="24"/>
+                          <w:lang w:eastAsia="fr-FR"/>
+                        </w:rPr>
+                        <w:t xml:space="preserve"> 192.168.2.2 255.255.255.0</w:t>
                       </w:r>
                     </w:p>
                     <w:p>
@@ -5844,14 +6210,45 @@
                           <w:lang w:eastAsia="fr-FR"/>
                         </w:rPr>
                       </w:pPr>
-                      <w:r>
-                        <w:rPr>
-                          <w:rFonts w:ascii="Times New Roman" w:eastAsia="Times New Roman" w:hAnsi="Times New Roman" w:cs="Times New Roman"/>
-                          <w:sz w:val="24"/>
-                          <w:szCs w:val="24"/>
-                          <w:lang w:eastAsia="fr-FR"/>
-                        </w:rPr>
-                        <w:t>standby 2 ip 192.168..2.254</w:t>
+                      <w:proofErr w:type="gramStart"/>
+                      <w:r>
+                        <w:rPr>
+                          <w:rFonts w:ascii="Times New Roman" w:eastAsia="Times New Roman" w:hAnsi="Times New Roman" w:cs="Times New Roman"/>
+                          <w:sz w:val="24"/>
+                          <w:szCs w:val="24"/>
+                          <w:lang w:eastAsia="fr-FR"/>
+                        </w:rPr>
+                        <w:t>standby</w:t>
+                      </w:r>
+                      <w:proofErr w:type="gramEnd"/>
+                      <w:r>
+                        <w:rPr>
+                          <w:rFonts w:ascii="Times New Roman" w:eastAsia="Times New Roman" w:hAnsi="Times New Roman" w:cs="Times New Roman"/>
+                          <w:sz w:val="24"/>
+                          <w:szCs w:val="24"/>
+                          <w:lang w:eastAsia="fr-FR"/>
+                        </w:rPr>
+                        <w:t xml:space="preserve"> 2 </w:t>
+                      </w:r>
+                      <w:proofErr w:type="spellStart"/>
+                      <w:r>
+                        <w:rPr>
+                          <w:rFonts w:ascii="Times New Roman" w:eastAsia="Times New Roman" w:hAnsi="Times New Roman" w:cs="Times New Roman"/>
+                          <w:sz w:val="24"/>
+                          <w:szCs w:val="24"/>
+                          <w:lang w:eastAsia="fr-FR"/>
+                        </w:rPr>
+                        <w:t>ip</w:t>
+                      </w:r>
+                      <w:proofErr w:type="spellEnd"/>
+                      <w:r>
+                        <w:rPr>
+                          <w:rFonts w:ascii="Times New Roman" w:eastAsia="Times New Roman" w:hAnsi="Times New Roman" w:cs="Times New Roman"/>
+                          <w:sz w:val="24"/>
+                          <w:szCs w:val="24"/>
+                          <w:lang w:eastAsia="fr-FR"/>
+                        </w:rPr>
+                        <w:t xml:space="preserve"> 192.168..2.254</w:t>
                       </w:r>
                     </w:p>
                     <w:p>
@@ -5864,6 +6261,7 @@
                           <w:lang w:eastAsia="fr-FR"/>
                         </w:rPr>
                       </w:pPr>
+                      <w:proofErr w:type="gramStart"/>
                       <w:r>
                         <w:rPr>
                           <w:rFonts w:ascii="Times New Roman" w:eastAsia="Times New Roman" w:hAnsi="Times New Roman" w:cs="Times New Roman"/>
@@ -5873,6 +6271,7 @@
                         </w:rPr>
                         <w:t>exit</w:t>
                       </w:r>
+                      <w:proofErr w:type="gramEnd"/>
                     </w:p>
                     <w:p>
                       <w:pPr>
@@ -5884,14 +6283,27 @@
                           <w:lang w:eastAsia="fr-FR"/>
                         </w:rPr>
                       </w:pPr>
-                      <w:r>
-                        <w:rPr>
-                          <w:rFonts w:ascii="Times New Roman" w:eastAsia="Times New Roman" w:hAnsi="Times New Roman" w:cs="Times New Roman"/>
-                          <w:sz w:val="24"/>
-                          <w:szCs w:val="24"/>
-                          <w:lang w:eastAsia="fr-FR"/>
-                        </w:rPr>
-                        <w:t>int f 0/1.3</w:t>
+                      <w:proofErr w:type="spellStart"/>
+                      <w:proofErr w:type="gramStart"/>
+                      <w:r>
+                        <w:rPr>
+                          <w:rFonts w:ascii="Times New Roman" w:eastAsia="Times New Roman" w:hAnsi="Times New Roman" w:cs="Times New Roman"/>
+                          <w:sz w:val="24"/>
+                          <w:szCs w:val="24"/>
+                          <w:lang w:eastAsia="fr-FR"/>
+                        </w:rPr>
+                        <w:t>int</w:t>
+                      </w:r>
+                      <w:proofErr w:type="spellEnd"/>
+                      <w:proofErr w:type="gramEnd"/>
+                      <w:r>
+                        <w:rPr>
+                          <w:rFonts w:ascii="Times New Roman" w:eastAsia="Times New Roman" w:hAnsi="Times New Roman" w:cs="Times New Roman"/>
+                          <w:sz w:val="24"/>
+                          <w:szCs w:val="24"/>
+                          <w:lang w:eastAsia="fr-FR"/>
+                        </w:rPr>
+                        <w:t xml:space="preserve"> f 0/1.3</w:t>
                       </w:r>
                     </w:p>
                     <w:p>
@@ -5904,14 +6316,25 @@
                           <w:lang w:eastAsia="fr-FR"/>
                         </w:rPr>
                       </w:pPr>
-                      <w:r>
-                        <w:rPr>
-                          <w:rFonts w:ascii="Times New Roman" w:eastAsia="Times New Roman" w:hAnsi="Times New Roman" w:cs="Times New Roman"/>
-                          <w:sz w:val="24"/>
-                          <w:szCs w:val="24"/>
-                          <w:lang w:eastAsia="fr-FR"/>
-                        </w:rPr>
-                        <w:t>no sh</w:t>
+                      <w:proofErr w:type="gramStart"/>
+                      <w:r>
+                        <w:rPr>
+                          <w:rFonts w:ascii="Times New Roman" w:eastAsia="Times New Roman" w:hAnsi="Times New Roman" w:cs="Times New Roman"/>
+                          <w:sz w:val="24"/>
+                          <w:szCs w:val="24"/>
+                          <w:lang w:eastAsia="fr-FR"/>
+                        </w:rPr>
+                        <w:t>no</w:t>
+                      </w:r>
+                      <w:proofErr w:type="gramEnd"/>
+                      <w:r>
+                        <w:rPr>
+                          <w:rFonts w:ascii="Times New Roman" w:eastAsia="Times New Roman" w:hAnsi="Times New Roman" w:cs="Times New Roman"/>
+                          <w:sz w:val="24"/>
+                          <w:szCs w:val="24"/>
+                          <w:lang w:eastAsia="fr-FR"/>
+                        </w:rPr>
+                        <w:t xml:space="preserve"> sh</w:t>
                       </w:r>
                     </w:p>
                     <w:p>
@@ -5924,14 +6347,27 @@
                           <w:lang w:eastAsia="fr-FR"/>
                         </w:rPr>
                       </w:pPr>
-                      <w:r>
-                        <w:rPr>
-                          <w:rFonts w:ascii="Times New Roman" w:eastAsia="Times New Roman" w:hAnsi="Times New Roman" w:cs="Times New Roman"/>
-                          <w:sz w:val="24"/>
-                          <w:szCs w:val="24"/>
-                          <w:lang w:eastAsia="fr-FR"/>
-                        </w:rPr>
-                        <w:t>enc dot1Q 3</w:t>
+                      <w:proofErr w:type="spellStart"/>
+                      <w:proofErr w:type="gramStart"/>
+                      <w:r>
+                        <w:rPr>
+                          <w:rFonts w:ascii="Times New Roman" w:eastAsia="Times New Roman" w:hAnsi="Times New Roman" w:cs="Times New Roman"/>
+                          <w:sz w:val="24"/>
+                          <w:szCs w:val="24"/>
+                          <w:lang w:eastAsia="fr-FR"/>
+                        </w:rPr>
+                        <w:t>enc</w:t>
+                      </w:r>
+                      <w:proofErr w:type="spellEnd"/>
+                      <w:proofErr w:type="gramEnd"/>
+                      <w:r>
+                        <w:rPr>
+                          <w:rFonts w:ascii="Times New Roman" w:eastAsia="Times New Roman" w:hAnsi="Times New Roman" w:cs="Times New Roman"/>
+                          <w:sz w:val="24"/>
+                          <w:szCs w:val="24"/>
+                          <w:lang w:eastAsia="fr-FR"/>
+                        </w:rPr>
+                        <w:t xml:space="preserve"> dot1Q 3</w:t>
                       </w:r>
                     </w:p>
                     <w:p>
@@ -5944,14 +6380,47 @@
                           <w:lang w:eastAsia="fr-FR"/>
                         </w:rPr>
                       </w:pPr>
-                      <w:r>
-                        <w:rPr>
-                          <w:rFonts w:ascii="Times New Roman" w:eastAsia="Times New Roman" w:hAnsi="Times New Roman" w:cs="Times New Roman"/>
-                          <w:sz w:val="24"/>
-                          <w:szCs w:val="24"/>
-                          <w:lang w:eastAsia="fr-FR"/>
-                        </w:rPr>
-                        <w:t>ip add 192.168.3.2 255.255.255.0</w:t>
+                      <w:proofErr w:type="spellStart"/>
+                      <w:proofErr w:type="gramStart"/>
+                      <w:r>
+                        <w:rPr>
+                          <w:rFonts w:ascii="Times New Roman" w:eastAsia="Times New Roman" w:hAnsi="Times New Roman" w:cs="Times New Roman"/>
+                          <w:sz w:val="24"/>
+                          <w:szCs w:val="24"/>
+                          <w:lang w:eastAsia="fr-FR"/>
+                        </w:rPr>
+                        <w:t>ip</w:t>
+                      </w:r>
+                      <w:proofErr w:type="spellEnd"/>
+                      <w:proofErr w:type="gramEnd"/>
+                      <w:r>
+                        <w:rPr>
+                          <w:rFonts w:ascii="Times New Roman" w:eastAsia="Times New Roman" w:hAnsi="Times New Roman" w:cs="Times New Roman"/>
+                          <w:sz w:val="24"/>
+                          <w:szCs w:val="24"/>
+                          <w:lang w:eastAsia="fr-FR"/>
+                        </w:rPr>
+                        <w:t xml:space="preserve"> </w:t>
+                      </w:r>
+                      <w:proofErr w:type="spellStart"/>
+                      <w:r>
+                        <w:rPr>
+                          <w:rFonts w:ascii="Times New Roman" w:eastAsia="Times New Roman" w:hAnsi="Times New Roman" w:cs="Times New Roman"/>
+                          <w:sz w:val="24"/>
+                          <w:szCs w:val="24"/>
+                          <w:lang w:eastAsia="fr-FR"/>
+                        </w:rPr>
+                        <w:t>add</w:t>
+                      </w:r>
+                      <w:proofErr w:type="spellEnd"/>
+                      <w:r>
+                        <w:rPr>
+                          <w:rFonts w:ascii="Times New Roman" w:eastAsia="Times New Roman" w:hAnsi="Times New Roman" w:cs="Times New Roman"/>
+                          <w:sz w:val="24"/>
+                          <w:szCs w:val="24"/>
+                          <w:lang w:eastAsia="fr-FR"/>
+                        </w:rPr>
+                        <w:t xml:space="preserve"> 192.168.3.2 255.255.255.0</w:t>
                       </w:r>
                     </w:p>
                     <w:p>
@@ -5964,26 +6433,79 @@
                           <w:lang w:eastAsia="fr-FR"/>
                         </w:rPr>
                       </w:pPr>
-                      <w:r>
-                        <w:rPr>
-                          <w:rFonts w:ascii="Times New Roman" w:eastAsia="Times New Roman" w:hAnsi="Times New Roman" w:cs="Times New Roman"/>
-                          <w:sz w:val="24"/>
-                          <w:szCs w:val="24"/>
-                          <w:lang w:eastAsia="fr-FR"/>
-                        </w:rPr>
-                        <w:t>standby 2 ip 192.168.2.254</w:t>
+                      <w:proofErr w:type="gramStart"/>
+                      <w:r>
+                        <w:rPr>
+                          <w:rFonts w:ascii="Times New Roman" w:eastAsia="Times New Roman" w:hAnsi="Times New Roman" w:cs="Times New Roman"/>
+                          <w:sz w:val="24"/>
+                          <w:szCs w:val="24"/>
+                          <w:lang w:eastAsia="fr-FR"/>
+                        </w:rPr>
+                        <w:t>standby</w:t>
+                      </w:r>
+                      <w:proofErr w:type="gramEnd"/>
+                      <w:r>
+                        <w:rPr>
+                          <w:rFonts w:ascii="Times New Roman" w:eastAsia="Times New Roman" w:hAnsi="Times New Roman" w:cs="Times New Roman"/>
+                          <w:sz w:val="24"/>
+                          <w:szCs w:val="24"/>
+                          <w:lang w:eastAsia="fr-FR"/>
+                        </w:rPr>
+                        <w:t xml:space="preserve"> 2 </w:t>
+                      </w:r>
+                      <w:proofErr w:type="spellStart"/>
+                      <w:r>
+                        <w:rPr>
+                          <w:rFonts w:ascii="Times New Roman" w:eastAsia="Times New Roman" w:hAnsi="Times New Roman" w:cs="Times New Roman"/>
+                          <w:sz w:val="24"/>
+                          <w:szCs w:val="24"/>
+                          <w:lang w:eastAsia="fr-FR"/>
+                        </w:rPr>
+                        <w:t>ip</w:t>
+                      </w:r>
+                      <w:proofErr w:type="spellEnd"/>
+                      <w:r>
+                        <w:rPr>
+                          <w:rFonts w:ascii="Times New Roman" w:eastAsia="Times New Roman" w:hAnsi="Times New Roman" w:cs="Times New Roman"/>
+                          <w:sz w:val="24"/>
+                          <w:szCs w:val="24"/>
+                          <w:lang w:eastAsia="fr-FR"/>
+                        </w:rPr>
+                        <w:t xml:space="preserve"> 192.168.2.254</w:t>
                       </w:r>
                     </w:p>
                     <w:p>
-                      <w:r>
-                        <w:rPr>
-                          <w:rFonts w:ascii="Times New Roman" w:eastAsia="Times New Roman" w:hAnsi="Times New Roman" w:cs="Times New Roman"/>
-                          <w:sz w:val="24"/>
-                          <w:szCs w:val="24"/>
-                          <w:lang w:eastAsia="fr-FR"/>
-                        </w:rPr>
-                        <w:t>end wr</w:t>
-                      </w:r>
+                      <w:proofErr w:type="gramStart"/>
+                      <w:r>
+                        <w:rPr>
+                          <w:rFonts w:ascii="Times New Roman" w:eastAsia="Times New Roman" w:hAnsi="Times New Roman" w:cs="Times New Roman"/>
+                          <w:sz w:val="24"/>
+                          <w:szCs w:val="24"/>
+                          <w:lang w:eastAsia="fr-FR"/>
+                        </w:rPr>
+                        <w:t>end</w:t>
+                      </w:r>
+                      <w:proofErr w:type="gramEnd"/>
+                      <w:r>
+                        <w:rPr>
+                          <w:rFonts w:ascii="Times New Roman" w:eastAsia="Times New Roman" w:hAnsi="Times New Roman" w:cs="Times New Roman"/>
+                          <w:sz w:val="24"/>
+                          <w:szCs w:val="24"/>
+                          <w:lang w:eastAsia="fr-FR"/>
+                        </w:rPr>
+                        <w:t xml:space="preserve"> </w:t>
+                      </w:r>
+                      <w:proofErr w:type="spellStart"/>
+                      <w:r>
+                        <w:rPr>
+                          <w:rFonts w:ascii="Times New Roman" w:eastAsia="Times New Roman" w:hAnsi="Times New Roman" w:cs="Times New Roman"/>
+                          <w:sz w:val="24"/>
+                          <w:szCs w:val="24"/>
+                          <w:lang w:eastAsia="fr-FR"/>
+                        </w:rPr>
+                        <w:t>wr</w:t>
+                      </w:r>
+                      <w:proofErr w:type="spellEnd"/>
                     </w:p>
                   </w:txbxContent>
                 </v:textbox>
@@ -6151,7 +6673,6 @@
           <w:sz w:val="28"/>
           <w:szCs w:val="28"/>
         </w:rPr>
-        <w:lastRenderedPageBreak/>
         <w:t xml:space="preserve">Etape N°3 : configuration des IP des PC : </w:t>
       </w:r>
     </w:p>
@@ -6401,23 +6922,7 @@
           <w:sz w:val="28"/>
           <w:szCs w:val="28"/>
         </w:rPr>
-        <w:t>er les tests nous allons faire un </w:t>
-      </w:r>
-      <w:proofErr w:type="spellStart"/>
-      <w:r>
-        <w:rPr>
-          <w:sz w:val="28"/>
-          <w:szCs w:val="28"/>
-        </w:rPr>
-        <w:t>ping</w:t>
-      </w:r>
-      <w:proofErr w:type="spellEnd"/>
-      <w:r>
-        <w:rPr>
-          <w:sz w:val="28"/>
-          <w:szCs w:val="28"/>
-        </w:rPr>
-        <w:t xml:space="preserve"> du pc 1 au pc 0 </w:t>
+        <w:t xml:space="preserve">er les tests nous allons faire un ping du pc 1 au pc 0 </w:t>
       </w:r>
     </w:p>
     <w:p>
@@ -6435,55 +6940,8 @@
           <w:sz w:val="28"/>
           <w:szCs w:val="28"/>
         </w:rPr>
-        <w:t xml:space="preserve">Nous utilisons </w:t>
-      </w:r>
-      <w:proofErr w:type="spellStart"/>
-      <w:r>
-        <w:rPr>
-          <w:sz w:val="28"/>
-          <w:szCs w:val="28"/>
-        </w:rPr>
-        <w:t>ping</w:t>
-      </w:r>
-      <w:proofErr w:type="spellEnd"/>
-      <w:r>
-        <w:rPr>
-          <w:sz w:val="28"/>
-          <w:szCs w:val="28"/>
-        </w:rPr>
-        <w:t xml:space="preserve"> -t pour faire un </w:t>
-      </w:r>
-      <w:proofErr w:type="spellStart"/>
-      <w:r>
-        <w:rPr>
-          <w:sz w:val="28"/>
-          <w:szCs w:val="28"/>
-        </w:rPr>
-        <w:t>ping</w:t>
-      </w:r>
-      <w:proofErr w:type="spellEnd"/>
-      <w:r>
-        <w:rPr>
-          <w:sz w:val="28"/>
-          <w:szCs w:val="28"/>
-        </w:rPr>
-        <w:t xml:space="preserve"> en continue et voir si le </w:t>
-      </w:r>
-      <w:proofErr w:type="spellStart"/>
-      <w:r>
-        <w:rPr>
-          <w:sz w:val="28"/>
-          <w:szCs w:val="28"/>
-        </w:rPr>
-        <w:t>ping</w:t>
-      </w:r>
-      <w:proofErr w:type="spellEnd"/>
-      <w:r>
-        <w:rPr>
-          <w:sz w:val="28"/>
-          <w:szCs w:val="28"/>
-        </w:rPr>
-        <w:t xml:space="preserve"> se poursuit même si le router à un problème et change automatiquement de chemin : la commande utilis</w:t>
+        <w:lastRenderedPageBreak/>
+        <w:t>Nous utilisons ping -t pour faire un ping en continue et voir si le ping se poursuit même si le router à un problème et change automatiquement de chemin : la commande utilis</w:t>
       </w:r>
       <w:r>
         <w:rPr>
@@ -6593,23 +7051,7 @@
           <w:sz w:val="28"/>
           <w:szCs w:val="28"/>
         </w:rPr>
-        <w:t xml:space="preserve">Résultat du </w:t>
-      </w:r>
-      <w:proofErr w:type="spellStart"/>
-      <w:r>
-        <w:rPr>
-          <w:sz w:val="28"/>
-          <w:szCs w:val="28"/>
-        </w:rPr>
-        <w:t>ping</w:t>
-      </w:r>
-      <w:proofErr w:type="spellEnd"/>
-      <w:r>
-        <w:rPr>
-          <w:sz w:val="28"/>
-          <w:szCs w:val="28"/>
-        </w:rPr>
-        <w:t xml:space="preserve"> : </w:t>
+        <w:t xml:space="preserve">Résultat du ping : </w:t>
       </w:r>
     </w:p>
     <w:p>
@@ -6687,23 +7129,7 @@
           <w:sz w:val="28"/>
           <w:szCs w:val="28"/>
         </w:rPr>
-        <w:t xml:space="preserve">Parfait le </w:t>
-      </w:r>
-      <w:proofErr w:type="spellStart"/>
-      <w:r>
-        <w:rPr>
-          <w:sz w:val="28"/>
-          <w:szCs w:val="28"/>
-        </w:rPr>
-        <w:t>ping</w:t>
-      </w:r>
-      <w:proofErr w:type="spellEnd"/>
-      <w:r>
-        <w:rPr>
-          <w:sz w:val="28"/>
-          <w:szCs w:val="28"/>
-        </w:rPr>
-        <w:t xml:space="preserve"> fonctionne maintenant nous </w:t>
+        <w:t xml:space="preserve">Parfait le ping fonctionne maintenant nous </w:t>
       </w:r>
       <w:r>
         <w:rPr>
@@ -6731,23 +7157,7 @@
           <w:sz w:val="28"/>
           <w:szCs w:val="28"/>
         </w:rPr>
-        <w:t xml:space="preserve">r du haut et voir si le pc </w:t>
-      </w:r>
-      <w:proofErr w:type="spellStart"/>
-      <w:r>
-        <w:rPr>
-          <w:sz w:val="28"/>
-          <w:szCs w:val="28"/>
-        </w:rPr>
-        <w:t>ping</w:t>
-      </w:r>
-      <w:proofErr w:type="spellEnd"/>
-      <w:r>
-        <w:rPr>
-          <w:sz w:val="28"/>
-          <w:szCs w:val="28"/>
-        </w:rPr>
-        <w:t xml:space="preserve"> </w:t>
+        <w:t xml:space="preserve">r du haut et voir si le pc ping </w:t>
       </w:r>
       <w:r>
         <w:rPr>
@@ -6779,7 +7189,6 @@
           <w:sz w:val="28"/>
           <w:szCs w:val="28"/>
         </w:rPr>
-        <w:lastRenderedPageBreak/>
         <w:t>Pour simuler la panne nous allons tout simplement éteindre le route</w:t>
       </w:r>
       <w:r>
@@ -7147,7 +7556,7 @@
               </wp:anchor>
             </w:drawing>
           </mc:Choice>
-          <mc:Fallback xmlns:w16se="http://schemas.microsoft.com/office/word/2015/wordml/symex" xmlns:w16sdtdh="http://schemas.microsoft.com/office/word/2020/wordml/sdtdatahash" xmlns:w16="http://schemas.microsoft.com/office/word/2018/wordml" xmlns:w16cid="http://schemas.microsoft.com/office/word/2016/wordml/cid" xmlns:w16cex="http://schemas.microsoft.com/office/word/2018/wordml/cex" xmlns:am3d="http://schemas.microsoft.com/office/drawing/2017/model3d" xmlns:aink="http://schemas.microsoft.com/office/drawing/2016/ink" xmlns:cx8="http://schemas.microsoft.com/office/drawing/2016/5/14/chartex" xmlns:cx7="http://schemas.microsoft.com/office/drawing/2016/5/13/chartex" xmlns:cx6="http://schemas.microsoft.com/office/drawing/2016/5/12/chartex" xmlns:cx5="http://schemas.microsoft.com/office/drawing/2016/5/11/chartex" xmlns:cx4="http://schemas.microsoft.com/office/drawing/2016/5/10/chartex" xmlns:cx3="http://schemas.microsoft.com/office/drawing/2016/5/9/chartex" xmlns:cx2="http://schemas.microsoft.com/office/drawing/2015/10/21/chartex" xmlns:cx1="http://schemas.microsoft.com/office/drawing/2015/9/8/chartex" xmlns:cx="http://schemas.microsoft.com/office/drawing/2014/chartex">
+          <mc:Fallback>
             <w:pict>
               <v:group w14:anchorId="78DEFA07" id="Groupe 25" o:spid="_x0000_s1033" style="position:absolute;margin-left:0;margin-top:2.95pt;width:457.3pt;height:385.35pt;z-index:251680768;mso-position-horizontal:left;mso-position-horizontal-relative:margin;mso-width-relative:margin;mso-height-relative:margin" coordsize="66639,55727" o:gfxdata="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">
                 <v:group id="Groupe 23" o:spid="_x0000_s1034" style="position:absolute;width:58667;height:55727" coordsize="58667,55727" o:gfxdata="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">
@@ -7474,23 +7883,7 @@
           <w:sz w:val="28"/>
           <w:szCs w:val="28"/>
         </w:rPr>
-        <w:t xml:space="preserve">Puis nous retournons sur le pc pour voir si le </w:t>
-      </w:r>
-      <w:proofErr w:type="spellStart"/>
-      <w:r>
-        <w:rPr>
-          <w:sz w:val="28"/>
-          <w:szCs w:val="28"/>
-        </w:rPr>
-        <w:t>ping</w:t>
-      </w:r>
-      <w:proofErr w:type="spellEnd"/>
-      <w:r>
-        <w:rPr>
-          <w:sz w:val="28"/>
-          <w:szCs w:val="28"/>
-        </w:rPr>
-        <w:t xml:space="preserve"> </w:t>
+        <w:t xml:space="preserve">Puis nous retournons sur le pc pour voir si le ping </w:t>
       </w:r>
       <w:r>
         <w:rPr>
@@ -7617,39 +8010,7 @@
           <w:sz w:val="28"/>
           <w:szCs w:val="28"/>
         </w:rPr>
-        <w:t xml:space="preserve"> de « </w:t>
-      </w:r>
-      <w:proofErr w:type="spellStart"/>
-      <w:r>
-        <w:rPr>
-          <w:sz w:val="28"/>
-          <w:szCs w:val="28"/>
-        </w:rPr>
-        <w:t>request</w:t>
-      </w:r>
-      <w:proofErr w:type="spellEnd"/>
-      <w:r>
-        <w:rPr>
-          <w:sz w:val="28"/>
-          <w:szCs w:val="28"/>
-        </w:rPr>
-        <w:t xml:space="preserve"> time out » le </w:t>
-      </w:r>
-      <w:proofErr w:type="spellStart"/>
-      <w:r>
-        <w:rPr>
-          <w:sz w:val="28"/>
-          <w:szCs w:val="28"/>
-        </w:rPr>
-        <w:t>ping</w:t>
-      </w:r>
-      <w:proofErr w:type="spellEnd"/>
-      <w:r>
-        <w:rPr>
-          <w:sz w:val="28"/>
-          <w:szCs w:val="28"/>
-        </w:rPr>
-        <w:t xml:space="preserve"> a bien fonctionné</w:t>
+        <w:t xml:space="preserve"> de « request time out » le ping a bien fonctionné</w:t>
       </w:r>
       <w:r>
         <w:rPr>
@@ -7683,7 +8044,7 @@
 </file>
 
 <file path=word/endnotes.xml><?xml version="1.0" encoding="utf-8"?>
-<w:endnotes xmlns:wpc="http://schemas.microsoft.com/office/word/2010/wordprocessingCanvas" xmlns:mc="http://schemas.openxmlformats.org/markup-compatibility/2006" xmlns:o="urn:schemas-microsoft-com:office:office" xmlns:r="http://schemas.openxmlformats.org/officeDocument/2006/relationships" xmlns:m="http://schemas.openxmlformats.org/officeDocument/2006/math" xmlns:v="urn:schemas-microsoft-com:vml" xmlns:wp14="http://schemas.microsoft.com/office/word/2010/wordprocessingDrawing" xmlns:wp="http://schemas.openxmlformats.org/drawingml/2006/wordprocessingDrawing" xmlns:w10="urn:schemas-microsoft-com:office:word" xmlns:w="http://schemas.openxmlformats.org/wordprocessingml/2006/main" xmlns:w14="http://schemas.microsoft.com/office/word/2010/wordml" xmlns:w15="http://schemas.microsoft.com/office/word/2012/wordml" xmlns:wpg="http://schemas.microsoft.com/office/word/2010/wordprocessingGroup" xmlns:wpi="http://schemas.microsoft.com/office/word/2010/wordprocessingInk" xmlns:wne="http://schemas.microsoft.com/office/word/2006/wordml" xmlns:wps="http://schemas.microsoft.com/office/word/2010/wordprocessingShape" mc:Ignorable="w14 w15 wp14">
+<w:endnotes xmlns:wpc="http://schemas.microsoft.com/office/word/2010/wordprocessingCanvas" xmlns:cx="http://schemas.microsoft.com/office/drawing/2014/chartex" xmlns:cx1="http://schemas.microsoft.com/office/drawing/2015/9/8/chartex" xmlns:cx2="http://schemas.microsoft.com/office/drawing/2015/10/21/chartex" xmlns:cx3="http://schemas.microsoft.com/office/drawing/2016/5/9/chartex" xmlns:cx4="http://schemas.microsoft.com/office/drawing/2016/5/10/chartex" xmlns:cx5="http://schemas.microsoft.com/office/drawing/2016/5/11/chartex" xmlns:cx6="http://schemas.microsoft.com/office/drawing/2016/5/12/chartex" xmlns:cx7="http://schemas.microsoft.com/office/drawing/2016/5/13/chartex" xmlns:cx8="http://schemas.microsoft.com/office/drawing/2016/5/14/chartex" xmlns:mc="http://schemas.openxmlformats.org/markup-compatibility/2006" xmlns:aink="http://schemas.microsoft.com/office/drawing/2016/ink" xmlns:am3d="http://schemas.microsoft.com/office/drawing/2017/model3d" xmlns:o="urn:schemas-microsoft-com:office:office" xmlns:r="http://schemas.openxmlformats.org/officeDocument/2006/relationships" xmlns:m="http://schemas.openxmlformats.org/officeDocument/2006/math" xmlns:v="urn:schemas-microsoft-com:vml" xmlns:wp14="http://schemas.microsoft.com/office/word/2010/wordprocessingDrawing" xmlns:wp="http://schemas.openxmlformats.org/drawingml/2006/wordprocessingDrawing" xmlns:w10="urn:schemas-microsoft-com:office:word" xmlns:w="http://schemas.openxmlformats.org/wordprocessingml/2006/main" xmlns:w14="http://schemas.microsoft.com/office/word/2010/wordml" xmlns:w15="http://schemas.microsoft.com/office/word/2012/wordml" xmlns:w16cex="http://schemas.microsoft.com/office/word/2018/wordml/cex" xmlns:w16cid="http://schemas.microsoft.com/office/word/2016/wordml/cid" xmlns:w16="http://schemas.microsoft.com/office/word/2018/wordml" xmlns:w16sdtdh="http://schemas.microsoft.com/office/word/2020/wordml/sdtdatahash" xmlns:w16se="http://schemas.microsoft.com/office/word/2015/wordml/symex" xmlns:wpg="http://schemas.microsoft.com/office/word/2010/wordprocessingGroup" xmlns:wpi="http://schemas.microsoft.com/office/word/2010/wordprocessingInk" xmlns:wne="http://schemas.microsoft.com/office/word/2006/wordml" xmlns:wps="http://schemas.microsoft.com/office/word/2010/wordprocessingShape" mc:Ignorable="w14 w15 w16se w16cid w16 w16cex w16sdtdh wp14">
   <w:endnote w:type="separator" w:id="-1">
     <w:p>
       <w:pPr>
@@ -7708,7 +8069,7 @@
 </file>
 
 <file path=word/footer1.xml><?xml version="1.0" encoding="utf-8"?>
-<w:ftr xmlns:wpc="http://schemas.microsoft.com/office/word/2010/wordprocessingCanvas" xmlns:mc="http://schemas.openxmlformats.org/markup-compatibility/2006" xmlns:o="urn:schemas-microsoft-com:office:office" xmlns:r="http://schemas.openxmlformats.org/officeDocument/2006/relationships" xmlns:m="http://schemas.openxmlformats.org/officeDocument/2006/math" xmlns:v="urn:schemas-microsoft-com:vml" xmlns:wp14="http://schemas.microsoft.com/office/word/2010/wordprocessingDrawing" xmlns:wp="http://schemas.openxmlformats.org/drawingml/2006/wordprocessingDrawing" xmlns:w10="urn:schemas-microsoft-com:office:word" xmlns:w="http://schemas.openxmlformats.org/wordprocessingml/2006/main" xmlns:w14="http://schemas.microsoft.com/office/word/2010/wordml" xmlns:w15="http://schemas.microsoft.com/office/word/2012/wordml" xmlns:wpg="http://schemas.microsoft.com/office/word/2010/wordprocessingGroup" xmlns:wpi="http://schemas.microsoft.com/office/word/2010/wordprocessingInk" xmlns:wne="http://schemas.microsoft.com/office/word/2006/wordml" xmlns:wps="http://schemas.microsoft.com/office/word/2010/wordprocessingShape" mc:Ignorable="w14 w15 wp14">
+<w:ftr xmlns:wpc="http://schemas.microsoft.com/office/word/2010/wordprocessingCanvas" xmlns:cx="http://schemas.microsoft.com/office/drawing/2014/chartex" xmlns:cx1="http://schemas.microsoft.com/office/drawing/2015/9/8/chartex" xmlns:cx2="http://schemas.microsoft.com/office/drawing/2015/10/21/chartex" xmlns:cx3="http://schemas.microsoft.com/office/drawing/2016/5/9/chartex" xmlns:cx4="http://schemas.microsoft.com/office/drawing/2016/5/10/chartex" xmlns:cx5="http://schemas.microsoft.com/office/drawing/2016/5/11/chartex" xmlns:cx6="http://schemas.microsoft.com/office/drawing/2016/5/12/chartex" xmlns:cx7="http://schemas.microsoft.com/office/drawing/2016/5/13/chartex" xmlns:cx8="http://schemas.microsoft.com/office/drawing/2016/5/14/chartex" xmlns:mc="http://schemas.openxmlformats.org/markup-compatibility/2006" xmlns:aink="http://schemas.microsoft.com/office/drawing/2016/ink" xmlns:am3d="http://schemas.microsoft.com/office/drawing/2017/model3d" xmlns:o="urn:schemas-microsoft-com:office:office" xmlns:r="http://schemas.openxmlformats.org/officeDocument/2006/relationships" xmlns:m="http://schemas.openxmlformats.org/officeDocument/2006/math" xmlns:v="urn:schemas-microsoft-com:vml" xmlns:wp14="http://schemas.microsoft.com/office/word/2010/wordprocessingDrawing" xmlns:wp="http://schemas.openxmlformats.org/drawingml/2006/wordprocessingDrawing" xmlns:w10="urn:schemas-microsoft-com:office:word" xmlns:w="http://schemas.openxmlformats.org/wordprocessingml/2006/main" xmlns:w14="http://schemas.microsoft.com/office/word/2010/wordml" xmlns:w15="http://schemas.microsoft.com/office/word/2012/wordml" xmlns:w16cex="http://schemas.microsoft.com/office/word/2018/wordml/cex" xmlns:w16cid="http://schemas.microsoft.com/office/word/2016/wordml/cid" xmlns:w16="http://schemas.microsoft.com/office/word/2018/wordml" xmlns:w16sdtdh="http://schemas.microsoft.com/office/word/2020/wordml/sdtdatahash" xmlns:w16se="http://schemas.microsoft.com/office/word/2015/wordml/symex" xmlns:wpg="http://schemas.microsoft.com/office/word/2010/wordprocessingGroup" xmlns:wpi="http://schemas.microsoft.com/office/word/2010/wordprocessingInk" xmlns:wne="http://schemas.microsoft.com/office/word/2006/wordml" xmlns:wps="http://schemas.microsoft.com/office/word/2010/wordprocessingShape" mc:Ignorable="w14 w15 w16se w16cid w16 w16cex w16sdtdh wp14">
   <w:sdt>
     <w:sdtPr>
       <w:id w:val="1082342269"/>
@@ -7838,7 +8199,7 @@
 </file>
 
 <file path=word/footnotes.xml><?xml version="1.0" encoding="utf-8"?>
-<w:footnotes xmlns:wpc="http://schemas.microsoft.com/office/word/2010/wordprocessingCanvas" xmlns:mc="http://schemas.openxmlformats.org/markup-compatibility/2006" xmlns:o="urn:schemas-microsoft-com:office:office" xmlns:r="http://schemas.openxmlformats.org/officeDocument/2006/relationships" xmlns:m="http://schemas.openxmlformats.org/officeDocument/2006/math" xmlns:v="urn:schemas-microsoft-com:vml" xmlns:wp14="http://schemas.microsoft.com/office/word/2010/wordprocessingDrawing" xmlns:wp="http://schemas.openxmlformats.org/drawingml/2006/wordprocessingDrawing" xmlns:w10="urn:schemas-microsoft-com:office:word" xmlns:w="http://schemas.openxmlformats.org/wordprocessingml/2006/main" xmlns:w14="http://schemas.microsoft.com/office/word/2010/wordml" xmlns:w15="http://schemas.microsoft.com/office/word/2012/wordml" xmlns:wpg="http://schemas.microsoft.com/office/word/2010/wordprocessingGroup" xmlns:wpi="http://schemas.microsoft.com/office/word/2010/wordprocessingInk" xmlns:wne="http://schemas.microsoft.com/office/word/2006/wordml" xmlns:wps="http://schemas.microsoft.com/office/word/2010/wordprocessingShape" mc:Ignorable="w14 w15 wp14">
+<w:footnotes xmlns:wpc="http://schemas.microsoft.com/office/word/2010/wordprocessingCanvas" xmlns:cx="http://schemas.microsoft.com/office/drawing/2014/chartex" xmlns:cx1="http://schemas.microsoft.com/office/drawing/2015/9/8/chartex" xmlns:cx2="http://schemas.microsoft.com/office/drawing/2015/10/21/chartex" xmlns:cx3="http://schemas.microsoft.com/office/drawing/2016/5/9/chartex" xmlns:cx4="http://schemas.microsoft.com/office/drawing/2016/5/10/chartex" xmlns:cx5="http://schemas.microsoft.com/office/drawing/2016/5/11/chartex" xmlns:cx6="http://schemas.microsoft.com/office/drawing/2016/5/12/chartex" xmlns:cx7="http://schemas.microsoft.com/office/drawing/2016/5/13/chartex" xmlns:cx8="http://schemas.microsoft.com/office/drawing/2016/5/14/chartex" xmlns:mc="http://schemas.openxmlformats.org/markup-compatibility/2006" xmlns:aink="http://schemas.microsoft.com/office/drawing/2016/ink" xmlns:am3d="http://schemas.microsoft.com/office/drawing/2017/model3d" xmlns:o="urn:schemas-microsoft-com:office:office" xmlns:r="http://schemas.openxmlformats.org/officeDocument/2006/relationships" xmlns:m="http://schemas.openxmlformats.org/officeDocument/2006/math" xmlns:v="urn:schemas-microsoft-com:vml" xmlns:wp14="http://schemas.microsoft.com/office/word/2010/wordprocessingDrawing" xmlns:wp="http://schemas.openxmlformats.org/drawingml/2006/wordprocessingDrawing" xmlns:w10="urn:schemas-microsoft-com:office:word" xmlns:w="http://schemas.openxmlformats.org/wordprocessingml/2006/main" xmlns:w14="http://schemas.microsoft.com/office/word/2010/wordml" xmlns:w15="http://schemas.microsoft.com/office/word/2012/wordml" xmlns:w16cex="http://schemas.microsoft.com/office/word/2018/wordml/cex" xmlns:w16cid="http://schemas.microsoft.com/office/word/2016/wordml/cid" xmlns:w16="http://schemas.microsoft.com/office/word/2018/wordml" xmlns:w16sdtdh="http://schemas.microsoft.com/office/word/2020/wordml/sdtdatahash" xmlns:w16se="http://schemas.microsoft.com/office/word/2015/wordml/symex" xmlns:wpg="http://schemas.microsoft.com/office/word/2010/wordprocessingGroup" xmlns:wpi="http://schemas.microsoft.com/office/word/2010/wordprocessingInk" xmlns:wne="http://schemas.microsoft.com/office/word/2006/wordml" xmlns:wps="http://schemas.microsoft.com/office/word/2010/wordprocessingShape" mc:Ignorable="w14 w15 w16se w16cid w16 w16cex w16sdtdh wp14">
   <w:footnote w:type="separator" w:id="-1">
     <w:p>
       <w:pPr>
@@ -7863,8 +8224,8 @@
 </file>
 
 <file path=word/numbering.xml><?xml version="1.0" encoding="utf-8"?>
-<w:numbering xmlns:wpc="http://schemas.microsoft.com/office/word/2010/wordprocessingCanvas" xmlns:mc="http://schemas.openxmlformats.org/markup-compatibility/2006" xmlns:o="urn:schemas-microsoft-com:office:office" xmlns:r="http://schemas.openxmlformats.org/officeDocument/2006/relationships" xmlns:m="http://schemas.openxmlformats.org/officeDocument/2006/math" xmlns:v="urn:schemas-microsoft-com:vml" xmlns:wp14="http://schemas.microsoft.com/office/word/2010/wordprocessingDrawing" xmlns:wp="http://schemas.openxmlformats.org/drawingml/2006/wordprocessingDrawing" xmlns:w10="urn:schemas-microsoft-com:office:word" xmlns:w="http://schemas.openxmlformats.org/wordprocessingml/2006/main" xmlns:w14="http://schemas.microsoft.com/office/word/2010/wordml" xmlns:w15="http://schemas.microsoft.com/office/word/2012/wordml" xmlns:wpg="http://schemas.microsoft.com/office/word/2010/wordprocessingGroup" xmlns:wpi="http://schemas.microsoft.com/office/word/2010/wordprocessingInk" xmlns:wne="http://schemas.microsoft.com/office/word/2006/wordml" xmlns:wps="http://schemas.microsoft.com/office/word/2010/wordprocessingShape" mc:Ignorable="w14 w15 wp14">
-  <w:abstractNum w:abstractNumId="0">
+<w:numbering xmlns:wpc="http://schemas.microsoft.com/office/word/2010/wordprocessingCanvas" xmlns:cx="http://schemas.microsoft.com/office/drawing/2014/chartex" xmlns:cx1="http://schemas.microsoft.com/office/drawing/2015/9/8/chartex" xmlns:cx2="http://schemas.microsoft.com/office/drawing/2015/10/21/chartex" xmlns:cx3="http://schemas.microsoft.com/office/drawing/2016/5/9/chartex" xmlns:cx4="http://schemas.microsoft.com/office/drawing/2016/5/10/chartex" xmlns:cx5="http://schemas.microsoft.com/office/drawing/2016/5/11/chartex" xmlns:cx6="http://schemas.microsoft.com/office/drawing/2016/5/12/chartex" xmlns:cx7="http://schemas.microsoft.com/office/drawing/2016/5/13/chartex" xmlns:cx8="http://schemas.microsoft.com/office/drawing/2016/5/14/chartex" xmlns:mc="http://schemas.openxmlformats.org/markup-compatibility/2006" xmlns:aink="http://schemas.microsoft.com/office/drawing/2016/ink" xmlns:am3d="http://schemas.microsoft.com/office/drawing/2017/model3d" xmlns:o="urn:schemas-microsoft-com:office:office" xmlns:r="http://schemas.openxmlformats.org/officeDocument/2006/relationships" xmlns:m="http://schemas.openxmlformats.org/officeDocument/2006/math" xmlns:v="urn:schemas-microsoft-com:vml" xmlns:wp14="http://schemas.microsoft.com/office/word/2010/wordprocessingDrawing" xmlns:wp="http://schemas.openxmlformats.org/drawingml/2006/wordprocessingDrawing" xmlns:w10="urn:schemas-microsoft-com:office:word" xmlns:w="http://schemas.openxmlformats.org/wordprocessingml/2006/main" xmlns:w14="http://schemas.microsoft.com/office/word/2010/wordml" xmlns:w15="http://schemas.microsoft.com/office/word/2012/wordml" xmlns:w16cex="http://schemas.microsoft.com/office/word/2018/wordml/cex" xmlns:w16cid="http://schemas.microsoft.com/office/word/2016/wordml/cid" xmlns:w16="http://schemas.microsoft.com/office/word/2018/wordml" xmlns:w16sdtdh="http://schemas.microsoft.com/office/word/2020/wordml/sdtdatahash" xmlns:w16se="http://schemas.microsoft.com/office/word/2015/wordml/symex" xmlns:wpg="http://schemas.microsoft.com/office/word/2010/wordprocessingGroup" xmlns:wpi="http://schemas.microsoft.com/office/word/2010/wordprocessingInk" xmlns:wne="http://schemas.microsoft.com/office/word/2006/wordml" xmlns:wps="http://schemas.microsoft.com/office/word/2010/wordprocessingShape" mc:Ignorable="w14 w15 w16se w16cid w16 w16cex w16sdtdh wp14">
+  <w:abstractNum w:abstractNumId="0" w15:restartNumberingAfterBreak="0">
     <w:nsid w:val="05DF728B"/>
     <w:multiLevelType w:val="hybridMultilevel"/>
     <w:tmpl w:val="443C0552"/>
@@ -7953,7 +8314,7 @@
       </w:pPr>
     </w:lvl>
   </w:abstractNum>
-  <w:abstractNum w:abstractNumId="1">
+  <w:abstractNum w:abstractNumId="1" w15:restartNumberingAfterBreak="0">
     <w:nsid w:val="5B9F3250"/>
     <w:multiLevelType w:val="hybridMultilevel"/>
     <w:tmpl w:val="98F21B76"/>
@@ -8075,7 +8436,7 @@
 </file>
 
 <file path=word/styles.xml><?xml version="1.0" encoding="utf-8"?>
-<w:styles xmlns:mc="http://schemas.openxmlformats.org/markup-compatibility/2006" xmlns:r="http://schemas.openxmlformats.org/officeDocument/2006/relationships" xmlns:w="http://schemas.openxmlformats.org/wordprocessingml/2006/main" xmlns:w14="http://schemas.microsoft.com/office/word/2010/wordml" xmlns:w15="http://schemas.microsoft.com/office/word/2012/wordml" mc:Ignorable="w14 w15">
+<w:styles xmlns:mc="http://schemas.openxmlformats.org/markup-compatibility/2006" xmlns:r="http://schemas.openxmlformats.org/officeDocument/2006/relationships" xmlns:w="http://schemas.openxmlformats.org/wordprocessingml/2006/main" xmlns:w14="http://schemas.microsoft.com/office/word/2010/wordml" xmlns:w15="http://schemas.microsoft.com/office/word/2012/wordml" xmlns:w16cex="http://schemas.microsoft.com/office/word/2018/wordml/cex" xmlns:w16cid="http://schemas.microsoft.com/office/word/2016/wordml/cid" xmlns:w16="http://schemas.microsoft.com/office/word/2018/wordml" xmlns:w16sdtdh="http://schemas.microsoft.com/office/word/2020/wordml/sdtdatahash" xmlns:w16se="http://schemas.microsoft.com/office/word/2015/wordml/symex" mc:Ignorable="w14 w15 w16se w16cid w16 w16cex w16sdtdh">
   <w:docDefaults>
     <w:rPrDefault>
       <w:rPr>
@@ -8091,7 +8452,7 @@
       </w:pPr>
     </w:pPrDefault>
   </w:docDefaults>
-  <w:latentStyles w:defLockedState="0" w:defUIPriority="99" w:defSemiHidden="0" w:defUnhideWhenUsed="0" w:defQFormat="0" w:count="371">
+  <w:latentStyles w:defLockedState="0" w:defUIPriority="99" w:defSemiHidden="0" w:defUnhideWhenUsed="0" w:defQFormat="0" w:count="376">
     <w:lsdException w:name="Normal" w:uiPriority="0" w:qFormat="1"/>
     <w:lsdException w:name="heading 1" w:uiPriority="9" w:qFormat="1"/>
     <w:lsdException w:name="heading 2" w:semiHidden="1" w:uiPriority="9" w:unhideWhenUsed="1" w:qFormat="1"/>
@@ -8197,7 +8558,6 @@
     <w:lsdException w:name="HTML Sample" w:semiHidden="1" w:unhideWhenUsed="1"/>
     <w:lsdException w:name="HTML Typewriter" w:semiHidden="1" w:unhideWhenUsed="1"/>
     <w:lsdException w:name="HTML Variable" w:semiHidden="1" w:unhideWhenUsed="1"/>
-    <w:lsdException w:name="Normal Table" w:semiHidden="1" w:unhideWhenUsed="1"/>
     <w:lsdException w:name="annotation subject" w:semiHidden="1" w:unhideWhenUsed="1"/>
     <w:lsdException w:name="No List" w:semiHidden="1" w:unhideWhenUsed="1"/>
     <w:lsdException w:name="Outline List 1" w:semiHidden="1" w:unhideWhenUsed="1"/>
@@ -8240,11 +8600,8 @@
     <w:lsdException w:name="Table Contemporary" w:semiHidden="1" w:unhideWhenUsed="1"/>
     <w:lsdException w:name="Table Elegant" w:semiHidden="1" w:unhideWhenUsed="1"/>
     <w:lsdException w:name="Table Professional" w:semiHidden="1" w:unhideWhenUsed="1"/>
-    <w:lsdException w:name="Table Subtle 1" w:semiHidden="1" w:unhideWhenUsed="1"/>
     <w:lsdException w:name="Table Subtle 2" w:semiHidden="1" w:unhideWhenUsed="1"/>
     <w:lsdException w:name="Table Web 1" w:semiHidden="1" w:unhideWhenUsed="1"/>
-    <w:lsdException w:name="Table Web 2" w:semiHidden="1" w:unhideWhenUsed="1"/>
-    <w:lsdException w:name="Table Web 3" w:semiHidden="1" w:unhideWhenUsed="1"/>
     <w:lsdException w:name="Balloon Text" w:semiHidden="1" w:unhideWhenUsed="1"/>
     <w:lsdException w:name="Table Grid" w:uiPriority="39"/>
     <w:lsdException w:name="Table Theme" w:semiHidden="1" w:unhideWhenUsed="1"/>
@@ -8463,6 +8820,11 @@
     <w:lsdException w:name="List Table 5 Dark Accent 6" w:uiPriority="50"/>
     <w:lsdException w:name="List Table 6 Colorful Accent 6" w:uiPriority="51"/>
     <w:lsdException w:name="List Table 7 Colorful Accent 6" w:uiPriority="52"/>
+    <w:lsdException w:name="Mention" w:semiHidden="1" w:unhideWhenUsed="1"/>
+    <w:lsdException w:name="Smart Hyperlink" w:semiHidden="1" w:unhideWhenUsed="1"/>
+    <w:lsdException w:name="Hashtag" w:semiHidden="1" w:unhideWhenUsed="1"/>
+    <w:lsdException w:name="Unresolved Mention" w:semiHidden="1" w:unhideWhenUsed="1"/>
+    <w:lsdException w:name="Smart Link" w:semiHidden="1" w:unhideWhenUsed="1"/>
   </w:latentStyles>
   <w:style w:type="paragraph" w:default="1" w:styleId="Normal">
     <w:name w:val="Normal"/>
@@ -8969,7 +9331,6 @@
       <w:spacing w:after="0" w:line="240" w:lineRule="auto"/>
     </w:pPr>
     <w:tblPr>
-      <w:tblInd w:w="0" w:type="dxa"/>
       <w:tblBorders>
         <w:top w:val="single" w:sz="4" w:space="0" w:color="auto"/>
         <w:left w:val="single" w:sz="4" w:space="0" w:color="auto"/>
@@ -8978,12 +9339,6 @@
         <w:insideH w:val="single" w:sz="4" w:space="0" w:color="auto"/>
         <w:insideV w:val="single" w:sz="4" w:space="0" w:color="auto"/>
       </w:tblBorders>
-      <w:tblCellMar>
-        <w:top w:w="0" w:type="dxa"/>
-        <w:left w:w="108" w:type="dxa"/>
-        <w:bottom w:w="0" w:type="dxa"/>
-        <w:right w:w="108" w:type="dxa"/>
-      </w:tblCellMar>
     </w:tblPr>
   </w:style>
   <w:style w:type="paragraph" w:styleId="NormalWeb">
@@ -9302,6 +9657,12 @@
 </file>
 
 <file path=customXml/item1.xml><?xml version="1.0" encoding="utf-8"?>
+<p:properties xmlns:p="http://schemas.microsoft.com/office/2006/metadata/properties" xmlns:xsi="http://www.w3.org/2001/XMLSchema-instance" xmlns:pc="http://schemas.microsoft.com/office/infopath/2007/PartnerControls">
+  <documentManagement/>
+</p:properties>
+</file>
+
+<file path=customXml/item2.xml><?xml version="1.0" encoding="utf-8"?>
 <?mso-contentType ?>
 <FormTemplates xmlns="http://schemas.microsoft.com/sharepoint/v3/contenttype/forms">
   <Display>DocumentLibraryForm</Display>
@@ -9310,13 +9671,11 @@
 </FormTemplates>
 </file>
 
-<file path=customXml/item2.xml><?xml version="1.0" encoding="utf-8"?>
-<p:properties xmlns:p="http://schemas.microsoft.com/office/2006/metadata/properties" xmlns:xsi="http://www.w3.org/2001/XMLSchema-instance" xmlns:pc="http://schemas.microsoft.com/office/infopath/2007/PartnerControls">
-  <documentManagement/>
-</p:properties>
+<file path=customXml/item3.xml><?xml version="1.0" encoding="utf-8"?>
+<b:Sources xmlns:b="http://schemas.openxmlformats.org/officeDocument/2006/bibliography" xmlns="http://schemas.openxmlformats.org/officeDocument/2006/bibliography" SelectedStyle="\APASixthEditionOfficeOnline.xsl" StyleName="APA" Version="6"/>
 </file>
 
-<file path=customXml/item3.xml><?xml version="1.0" encoding="utf-8"?>
+<file path=customXml/item4.xml><?xml version="1.0" encoding="utf-8"?>
 <ct:contentTypeSchema xmlns:ct="http://schemas.microsoft.com/office/2006/metadata/contentType" xmlns:ma="http://schemas.microsoft.com/office/2006/metadata/properties/metaAttributes" ct:_="" ma:_="" ma:contentTypeName="Document" ma:contentTypeID="0x01010033C2F83EC72A0049997B5BEA4110C218" ma:contentTypeVersion="13" ma:contentTypeDescription="Create a new document." ma:contentTypeScope="" ma:versionID="809fc1aadf0877b8520720d881cbef0d">
   <xsd:schema xmlns:xsd="http://www.w3.org/2001/XMLSchema" xmlns:xs="http://www.w3.org/2001/XMLSchema" xmlns:p="http://schemas.microsoft.com/office/2006/metadata/properties" xmlns:ns3="482ac190-6723-45a7-a216-e210df6ec24f" xmlns:ns4="ad63824f-60c7-4ad1-b5bb-d728c0a89770" targetNamespace="http://schemas.microsoft.com/office/2006/metadata/properties" ma:root="true" ma:fieldsID="54c8db6b55ad213c3ca3f4032ad377b0" ns3:_="" ns4:_="">
     <xsd:import namespace="482ac190-6723-45a7-a216-e210df6ec24f"/>
@@ -9539,19 +9898,7 @@
 </ct:contentTypeSchema>
 </file>
 
-<file path=customXml/item4.xml><?xml version="1.0" encoding="utf-8"?>
-<b:Sources xmlns:b="http://schemas.openxmlformats.org/officeDocument/2006/bibliography" xmlns="http://schemas.openxmlformats.org/officeDocument/2006/bibliography" SelectedStyle="\APASixthEditionOfficeOnline.xsl" StyleName="APA" Version="6"/>
-</file>
-
 <file path=customXml/itemProps1.xml><?xml version="1.0" encoding="utf-8"?>
-<ds:datastoreItem xmlns:ds="http://schemas.openxmlformats.org/officeDocument/2006/customXml" ds:itemID="{C2D3C90C-30E2-4E97-9F8F-8922651B6335}">
-  <ds:schemaRefs>
-    <ds:schemaRef ds:uri="http://schemas.microsoft.com/sharepoint/v3/contenttype/forms"/>
-  </ds:schemaRefs>
-</ds:datastoreItem>
-</file>
-
-<file path=customXml/itemProps2.xml><?xml version="1.0" encoding="utf-8"?>
 <ds:datastoreItem xmlns:ds="http://schemas.openxmlformats.org/officeDocument/2006/customXml" ds:itemID="{EB79C105-96AB-448B-9E4E-829BDC16673B}">
   <ds:schemaRefs>
     <ds:schemaRef ds:uri="http://schemas.microsoft.com/office/2006/metadata/properties"/>
@@ -9560,7 +9907,23 @@
 </ds:datastoreItem>
 </file>
 
+<file path=customXml/itemProps2.xml><?xml version="1.0" encoding="utf-8"?>
+<ds:datastoreItem xmlns:ds="http://schemas.openxmlformats.org/officeDocument/2006/customXml" ds:itemID="{C2D3C90C-30E2-4E97-9F8F-8922651B6335}">
+  <ds:schemaRefs>
+    <ds:schemaRef ds:uri="http://schemas.microsoft.com/sharepoint/v3/contenttype/forms"/>
+  </ds:schemaRefs>
+</ds:datastoreItem>
+</file>
+
 <file path=customXml/itemProps3.xml><?xml version="1.0" encoding="utf-8"?>
+<ds:datastoreItem xmlns:ds="http://schemas.openxmlformats.org/officeDocument/2006/customXml" ds:itemID="{4B62AFAD-57BB-40A3-A6DB-A411E8D25171}">
+  <ds:schemaRefs>
+    <ds:schemaRef ds:uri="http://schemas.openxmlformats.org/officeDocument/2006/bibliography"/>
+  </ds:schemaRefs>
+</ds:datastoreItem>
+</file>
+
+<file path=customXml/itemProps4.xml><?xml version="1.0" encoding="utf-8"?>
 <ds:datastoreItem xmlns:ds="http://schemas.openxmlformats.org/officeDocument/2006/customXml" ds:itemID="{B066FB63-EBF3-4688-B692-CFFBD9474039}">
   <ds:schemaRefs>
     <ds:schemaRef ds:uri="http://schemas.microsoft.com/office/2006/metadata/contentType"/>
@@ -9577,12 +9940,4 @@
     <ds:schemaRef ds:uri="http://schemas.microsoft.com/internal/obd"/>
   </ds:schemaRefs>
 </ds:datastoreItem>
-</file>
-
-<file path=customXml/itemProps4.xml><?xml version="1.0" encoding="utf-8"?>
-<ds:datastoreItem xmlns:ds="http://schemas.openxmlformats.org/officeDocument/2006/customXml" ds:itemID="{4B62AFAD-57BB-40A3-A6DB-A411E8D25171}">
-  <ds:schemaRefs>
-    <ds:schemaRef ds:uri="http://schemas.openxmlformats.org/officeDocument/2006/bibliography"/>
-  </ds:schemaRefs>
-</ds:datastoreItem>
 </file>
</xml_diff>